<commit_message>
Post Workshop Fixes and Documentation
</commit_message>
<xml_diff>
--- a/Assets/_Handout/Handout Spring School.docx
+++ b/Assets/_Handout/Handout Spring School.docx
@@ -79,6 +79,12 @@
         <w:rPr>
           <w:lang w:val="en-US" w:eastAsia="de-DE"/>
         </w:rPr>
+        <w:t>Template</w:t>
+      </w:r>
+      <w:r>
+        <w:rPr>
+          <w:lang w:val="en-US" w:eastAsia="de-DE"/>
+        </w:rPr>
         <w:t>”</w:t>
       </w:r>
       <w:r>
@@ -87,6 +93,63 @@
         </w:rPr>
         <w:t xml:space="preserve"> we already created for you.</w:t>
       </w:r>
+    </w:p>
+    <w:p>
+      <w:pPr>
+        <w:rPr>
+          <w:lang w:val="en-US" w:eastAsia="de-DE"/>
+        </w:rPr>
+      </w:pPr>
+      <w:r>
+        <w:rPr>
+          <w:lang w:val="en-US" w:eastAsia="de-DE"/>
+        </w:rPr>
+        <w:t>Please read the following paragraphs if you are not having any experience with Unity. They will establish the most important concepts for this editor.</w:t>
+      </w:r>
+    </w:p>
+    <w:p>
+      <w:pPr>
+        <w:rPr>
+          <w:lang w:val="en-US" w:eastAsia="de-DE"/>
+        </w:rPr>
+      </w:pPr>
+      <w:r>
+        <w:rPr>
+          <w:lang w:val="en-US" w:eastAsia="de-DE"/>
+        </w:rPr>
+        <w:t>If you want to have a look at the final scene or want to have a digital version of this handout you will find them under the folders “</w:t>
+      </w:r>
+      <w:r>
+        <w:rPr>
+          <w:lang w:val="en-US" w:eastAsia="de-DE"/>
+        </w:rPr>
+        <w:t>Assets/</w:t>
+      </w:r>
+      <w:r>
+        <w:rPr>
+          <w:lang w:val="en-US" w:eastAsia="de-DE"/>
+        </w:rPr>
+        <w:t>_CompletedExhibit” and “</w:t>
+      </w:r>
+      <w:r>
+        <w:rPr>
+          <w:lang w:val="en-US" w:eastAsia="de-DE"/>
+        </w:rPr>
+        <w:t>Assets/</w:t>
+      </w:r>
+      <w:r>
+        <w:rPr>
+          <w:lang w:val="en-US" w:eastAsia="de-DE"/>
+        </w:rPr>
+        <w:t>_Handout” respectively.</w:t>
+      </w:r>
+    </w:p>
+    <w:p>
+      <w:pPr>
+        <w:rPr>
+          <w:lang w:val="en-US" w:eastAsia="de-DE"/>
+        </w:rPr>
+      </w:pPr>
     </w:p>
     <w:p>
       <w:pPr>
@@ -575,7 +638,26 @@
         <w:rPr>
           <w:lang w:val="en-US"/>
         </w:rPr>
-        <w:t xml:space="preserve"> the effect will also apply to all its children. You can compare this behavior to folders on your computer. When you move it somewhere</w:t>
+        <w:t xml:space="preserve"> the effect will also apply to all its children. You can compare </w:t>
+      </w:r>
+      <w:r>
+        <w:rPr>
+          <w:lang w:val="en-US"/>
+        </w:rPr>
+        <w:lastRenderedPageBreak/>
+        <w:t>this behavior to folders on your computer</w:t>
+      </w:r>
+      <w:r>
+        <w:rPr>
+          <w:lang w:val="en-US"/>
+        </w:rPr>
+        <w:t>:</w:t>
+      </w:r>
+      <w:r>
+        <w:rPr>
+          <w:lang w:val="en-US"/>
+        </w:rPr>
+        <w:t xml:space="preserve"> When you move it somewhere</w:t>
       </w:r>
       <w:r>
         <w:rPr>
@@ -758,6 +840,30 @@
     <w:p>
       <w:pPr>
         <w:pStyle w:val="Listenabsatz"/>
+        <w:jc w:val="both"/>
+        <w:rPr>
+          <w:color w:val="000000" w:themeColor="text1"/>
+          <w:lang w:val="en-US"/>
+        </w:rPr>
+      </w:pPr>
+      <w:r>
+        <w:rPr>
+          <w:color w:val="000000" w:themeColor="text1"/>
+          <w:lang w:val="en-US"/>
+        </w:rPr>
+        <w:t>The</w:t>
+      </w:r>
+      <w:r>
+        <w:rPr>
+          <w:color w:val="000000" w:themeColor="text1"/>
+          <w:lang w:val="en-US"/>
+        </w:rPr>
+        <w:t xml:space="preserve"> top-most Component in the Inspector is the Objects Transform that specifies the position, rotation, and scale of the GameObject. We will be using this to position the objects in our room.</w:t>
+      </w:r>
+    </w:p>
+    <w:p>
+      <w:pPr>
+        <w:pStyle w:val="Listenabsatz"/>
         <w:numPr>
           <w:ilvl w:val="0"/>
           <w:numId w:val="3"/>
@@ -774,7 +880,6 @@
           <w:color w:val="92D050"/>
           <w:lang w:val="en-US"/>
         </w:rPr>
-        <w:lastRenderedPageBreak/>
         <w:t>Top Middle</w:t>
       </w:r>
       <w:r>
@@ -1322,6 +1427,41 @@
     </w:p>
     <w:p>
       <w:pPr>
+        <w:rPr>
+          <w:lang w:val="en-US"/>
+        </w:rPr>
+      </w:pPr>
+    </w:p>
+    <w:p>
+      <w:pPr>
+        <w:rPr>
+          <w:lang w:val="en-US"/>
+        </w:rPr>
+      </w:pPr>
+    </w:p>
+    <w:p>
+      <w:pPr>
+        <w:rPr>
+          <w:lang w:val="en-US"/>
+        </w:rPr>
+      </w:pPr>
+    </w:p>
+    <w:p>
+      <w:pPr>
+        <w:rPr>
+          <w:lang w:val="en-US"/>
+        </w:rPr>
+      </w:pPr>
+    </w:p>
+    <w:p>
+      <w:pPr>
+        <w:rPr>
+          <w:lang w:val="en-US"/>
+        </w:rPr>
+      </w:pPr>
+    </w:p>
+    <w:p>
+      <w:pPr>
         <w:pStyle w:val="berschrift1"/>
         <w:jc w:val="center"/>
         <w:rPr>
@@ -1332,6 +1472,7 @@
         <w:rPr>
           <w:lang w:val="en-US"/>
         </w:rPr>
+        <w:lastRenderedPageBreak/>
         <w:t>ExPresS XR</w:t>
       </w:r>
     </w:p>
@@ -1453,16 +1594,32 @@
         <w:rPr>
           <w:lang w:val="en-US"/>
         </w:rPr>
-        <w:t>The very first thing we need is to create a new Scene. Go to “File &gt; New Scene” and select “</w:t>
-      </w:r>
-      <w:r>
-        <w:rPr>
+        <w:t xml:space="preserve">The very first thing we need is to create a new Scene. </w:t>
+      </w:r>
+      <w:r>
+        <w:rPr>
+          <w:lang w:val="en-US"/>
+        </w:rPr>
+        <w:t>At the top of the Unity Editor Window g</w:t>
+      </w:r>
+      <w:r>
+        <w:rPr>
+          <w:lang w:val="en-US"/>
+        </w:rPr>
+        <w:t>o to “File &gt; New Scene” and select “</w:t>
+      </w:r>
+      <w:r>
+        <w:rPr>
+          <w:b/>
+          <w:bCs/>
           <w:lang w:val="en-US"/>
         </w:rPr>
         <w:t>Basic</w:t>
       </w:r>
       <w:r>
         <w:rPr>
+          <w:b/>
+          <w:bCs/>
           <w:lang w:val="en-US"/>
         </w:rPr>
         <w:t xml:space="preserve"> (URP)</w:t>
@@ -1543,39 +1700,24 @@
         <w:rPr>
           <w:lang w:val="en-US"/>
         </w:rPr>
-        <w:t>” and name it “MySpringSchoolMuseum”.</w:t>
+        <w:t xml:space="preserve">” and name it </w:t>
       </w:r>
       <w:r>
         <w:rPr>
           <w:noProof/>
           <w:lang w:val="en-US"/>
         </w:rPr>
-        <w:t xml:space="preserve"> </w:t>
-      </w:r>
-    </w:p>
-    <w:p>
-      <w:pPr>
-        <w:rPr>
-          <w:lang w:val="en-US"/>
-        </w:rPr>
-      </w:pPr>
-      <w:r>
-        <w:rPr>
-          <w:noProof/>
-          <w:lang w:val="en-US"/>
-        </w:rPr>
-        <w:lastRenderedPageBreak/>
         <w:drawing>
-          <wp:anchor distT="0" distB="0" distL="114300" distR="114300" simplePos="0" relativeHeight="251671552" behindDoc="0" locked="0" layoutInCell="1" allowOverlap="1" wp14:anchorId="7BD4923C" wp14:editId="2C166F9B">
+          <wp:anchor distT="0" distB="0" distL="114300" distR="114300" simplePos="0" relativeHeight="251671552" behindDoc="0" locked="0" layoutInCell="1" allowOverlap="1" wp14:anchorId="7BD4923C" wp14:editId="0F2B2196">
             <wp:simplePos x="0" y="0"/>
-            <wp:positionH relativeFrom="column">
-              <wp:posOffset>-200948</wp:posOffset>
+            <wp:positionH relativeFrom="margin">
+              <wp:align>center</wp:align>
             </wp:positionH>
             <wp:positionV relativeFrom="paragraph">
-              <wp:posOffset>0</wp:posOffset>
+              <wp:posOffset>455270</wp:posOffset>
             </wp:positionV>
-            <wp:extent cx="6321139" cy="3642926"/>
-            <wp:effectExtent l="0" t="0" r="3810" b="0"/>
+            <wp:extent cx="6817360" cy="3928745"/>
+            <wp:effectExtent l="0" t="0" r="2540" b="0"/>
             <wp:wrapTopAndBottom/>
             <wp:docPr id="2068717155" name="Grafik 1" descr="Ein Bild, das Text, Screenshot, Rechteck, Schrift enthält.&#10;&#10;Automatisch generierte Beschreibung"/>
             <wp:cNvGraphicFramePr>
@@ -1606,7 +1748,7 @@
                   <pic:spPr bwMode="auto">
                     <a:xfrm>
                       <a:off x="0" y="0"/>
-                      <a:ext cx="6321139" cy="3642926"/>
+                      <a:ext cx="6817360" cy="3928745"/>
                     </a:xfrm>
                     <a:prstGeom prst="rect">
                       <a:avLst/>
@@ -1619,9 +1761,35 @@
                 </pic:pic>
               </a:graphicData>
             </a:graphic>
+            <wp14:sizeRelH relativeFrom="margin">
+              <wp14:pctWidth>0</wp14:pctWidth>
+            </wp14:sizeRelH>
+            <wp14:sizeRelV relativeFrom="margin">
+              <wp14:pctHeight>0</wp14:pctHeight>
+            </wp14:sizeRelV>
           </wp:anchor>
         </w:drawing>
       </w:r>
+      <w:r>
+        <w:rPr>
+          <w:lang w:val="en-US"/>
+        </w:rPr>
+        <w:t>“MySpringSchoolMuseum”.</w:t>
+      </w:r>
+      <w:r>
+        <w:rPr>
+          <w:noProof/>
+          <w:lang w:val="en-US"/>
+        </w:rPr>
+        <w:t xml:space="preserve"> </w:t>
+      </w:r>
+    </w:p>
+    <w:p>
+      <w:pPr>
+        <w:rPr>
+          <w:lang w:val="en-US"/>
+        </w:rPr>
+      </w:pPr>
     </w:p>
     <w:p>
       <w:pPr>
@@ -1804,7 +1972,14 @@
         <w:rPr>
           <w:lang w:val="en-US"/>
         </w:rPr>
-        <w:t xml:space="preserve">er describes the distance from the center of the room to the walls. The actual size of the room is double this value. </w:t>
+        <w:t xml:space="preserve">er </w:t>
+      </w:r>
+      <w:r>
+        <w:rPr>
+          <w:lang w:val="en-US"/>
+        </w:rPr>
+        <w:lastRenderedPageBreak/>
+        <w:t xml:space="preserve">describes the distance from the center of the room to the walls. The actual size of the room is double this value. </w:t>
       </w:r>
       <w:r>
         <w:rPr>
@@ -2192,6 +2367,74 @@
       </w:pPr>
       <w:r>
         <w:rPr>
+          <w:noProof/>
+          <w:lang w:val="en-US"/>
+        </w:rPr>
+        <w:drawing>
+          <wp:anchor distT="0" distB="0" distL="114300" distR="114300" simplePos="0" relativeHeight="251677696" behindDoc="0" locked="0" layoutInCell="1" allowOverlap="1" wp14:anchorId="70BA039B" wp14:editId="527049B6">
+            <wp:simplePos x="0" y="0"/>
+            <wp:positionH relativeFrom="margin">
+              <wp:posOffset>2902687</wp:posOffset>
+            </wp:positionH>
+            <wp:positionV relativeFrom="paragraph">
+              <wp:posOffset>709930</wp:posOffset>
+            </wp:positionV>
+            <wp:extent cx="2944495" cy="979805"/>
+            <wp:effectExtent l="0" t="0" r="8255" b="0"/>
+            <wp:wrapSquare wrapText="bothSides"/>
+            <wp:docPr id="1907355888" name="Grafik 1" descr="Ein Bild, das Screenshot, Text, Software, Multimedia-Software enthält.&#10;&#10;Automatisch generierte Beschreibung"/>
+            <wp:cNvGraphicFramePr>
+              <a:graphicFrameLocks xmlns:a="http://schemas.openxmlformats.org/drawingml/2006/main" noChangeAspect="1"/>
+            </wp:cNvGraphicFramePr>
+            <a:graphic xmlns:a="http://schemas.openxmlformats.org/drawingml/2006/main">
+              <a:graphicData uri="http://schemas.openxmlformats.org/drawingml/2006/picture">
+                <pic:pic xmlns:pic="http://schemas.openxmlformats.org/drawingml/2006/picture">
+                  <pic:nvPicPr>
+                    <pic:cNvPr id="1907355888" name="Grafik 1" descr="Ein Bild, das Screenshot, Text, Software, Multimedia-Software enthält.&#10;&#10;Automatisch generierte Beschreibung"/>
+                    <pic:cNvPicPr>
+                      <a:picLocks noChangeAspect="1" noChangeArrowheads="1"/>
+                    </pic:cNvPicPr>
+                  </pic:nvPicPr>
+                  <pic:blipFill>
+                    <a:blip r:embed="rId12">
+                      <a:extLst>
+                        <a:ext uri="{28A0092B-C50C-407E-A947-70E740481C1C}">
+                          <a14:useLocalDpi xmlns:a14="http://schemas.microsoft.com/office/drawing/2010/main" val="0"/>
+                        </a:ext>
+                      </a:extLst>
+                    </a:blip>
+                    <a:srcRect/>
+                    <a:stretch>
+                      <a:fillRect/>
+                    </a:stretch>
+                  </pic:blipFill>
+                  <pic:spPr bwMode="auto">
+                    <a:xfrm>
+                      <a:off x="0" y="0"/>
+                      <a:ext cx="2944495" cy="979805"/>
+                    </a:xfrm>
+                    <a:prstGeom prst="rect">
+                      <a:avLst/>
+                    </a:prstGeom>
+                    <a:noFill/>
+                    <a:ln>
+                      <a:noFill/>
+                    </a:ln>
+                  </pic:spPr>
+                </pic:pic>
+              </a:graphicData>
+            </a:graphic>
+            <wp14:sizeRelH relativeFrom="margin">
+              <wp14:pctWidth>0</wp14:pctWidth>
+            </wp14:sizeRelH>
+            <wp14:sizeRelV relativeFrom="margin">
+              <wp14:pctHeight>0</wp14:pctHeight>
+            </wp14:sizeRelV>
+          </wp:anchor>
+        </w:drawing>
+      </w:r>
+      <w:r>
+        <w:rPr>
           <w:lang w:val="en-US"/>
         </w:rPr>
         <w:t xml:space="preserve">We need a way to see and interact with </w:t>
@@ -2237,7 +2480,47 @@
         <w:rPr>
           <w:lang w:val="en-US"/>
         </w:rPr>
-        <w:lastRenderedPageBreak/>
+        <w:t xml:space="preserve">Set its position via the Transform Component in the Inspector at the top right to </w:t>
+      </w:r>
+      <w:r>
+        <w:rPr>
+          <w:b/>
+          <w:bCs/>
+          <w:lang w:val="en-US"/>
+        </w:rPr>
+        <w:t>(1, 0, -1)</w:t>
+      </w:r>
+      <w:r>
+        <w:rPr>
+          <w:lang w:val="en-US"/>
+        </w:rPr>
+        <w:t xml:space="preserve"> and its rotation to </w:t>
+      </w:r>
+      <w:r>
+        <w:rPr>
+          <w:b/>
+          <w:bCs/>
+          <w:lang w:val="en-US"/>
+        </w:rPr>
+        <w:t>(0, -45, 0)</w:t>
+      </w:r>
+      <w:r>
+        <w:rPr>
+          <w:lang w:val="en-US"/>
+        </w:rPr>
+        <w:t>.</w:t>
+      </w:r>
+    </w:p>
+    <w:p>
+      <w:pPr>
+        <w:rPr>
+          <w:lang w:val="en-US"/>
+        </w:rPr>
+      </w:pPr>
+      <w:r>
+        <w:rPr>
+          <w:lang w:val="en-US"/>
+        </w:rPr>
         <w:t xml:space="preserve">To let users </w:t>
       </w:r>
       <w:r>
@@ -2304,7 +2587,19 @@
         <w:rPr>
           <w:lang w:val="en-US"/>
         </w:rPr>
-        <w:t xml:space="preserve"> must be changed. Select the XR Rig and click on the dropdown next to </w:t>
+        <w:t xml:space="preserve"> must be changed. Select the XR Rig</w:t>
+      </w:r>
+      <w:r>
+        <w:rPr>
+          <w:lang w:val="en-US"/>
+        </w:rPr>
+        <w:t xml:space="preserve"> from the hierarchy on the left. Then on the right find the section for the “ExPresS XR”-Component</w:t>
+      </w:r>
+      <w:r>
+        <w:rPr>
+          <w:lang w:val="en-US"/>
+        </w:rPr>
+        <w:t xml:space="preserve"> and click on the dropdown next to </w:t>
       </w:r>
       <w:r>
         <w:rPr>
@@ -2389,55 +2684,6 @@
           <w:lang w:val="en-US"/>
         </w:rPr>
         <w:t xml:space="preserve">. </w:t>
-      </w:r>
-    </w:p>
-    <w:p>
-      <w:pPr>
-        <w:rPr>
-          <w:lang w:val="en-US"/>
-        </w:rPr>
-      </w:pPr>
-      <w:r>
-        <w:rPr>
-          <w:lang w:val="en-US"/>
-        </w:rPr>
-        <w:t xml:space="preserve">Set its position via the Inspector to </w:t>
-      </w:r>
-      <w:r>
-        <w:rPr>
-          <w:lang w:val="en-US"/>
-        </w:rPr>
-        <w:t>(</w:t>
-      </w:r>
-      <w:r>
-        <w:rPr>
-          <w:lang w:val="en-US"/>
-        </w:rPr>
-        <w:t>1</w:t>
-      </w:r>
-      <w:r>
-        <w:rPr>
-          <w:lang w:val="en-US"/>
-        </w:rPr>
-        <w:t xml:space="preserve">, 0, -1) </w:t>
-      </w:r>
-      <w:r>
-        <w:rPr>
-          <w:lang w:val="en-US"/>
-        </w:rPr>
-        <w:t>and its rotation to</w:t>
-      </w:r>
-      <w:r>
-        <w:rPr>
-          <w:lang w:val="en-US"/>
-        </w:rPr>
-        <w:t xml:space="preserve"> (0, -45, 0)</w:t>
-      </w:r>
-      <w:r>
-        <w:rPr>
-          <w:lang w:val="en-US"/>
-        </w:rPr>
-        <w:t>.</w:t>
       </w:r>
     </w:p>
     <w:p>
@@ -2559,271 +2805,586 @@
       </w:pPr>
       <w:r>
         <w:rPr>
-          <w:lang w:val="en-US"/>
-        </w:rPr>
-        <w:t>Add Room Features</w:t>
-      </w:r>
-    </w:p>
-    <w:p>
-      <w:pPr>
-        <w:rPr>
-          <w:lang w:val="en-US"/>
-        </w:rPr>
-      </w:pPr>
-      <w:r>
-        <w:rPr>
-          <w:lang w:val="en-US"/>
-        </w:rPr>
-        <w:t>Your room seems a bit empty and narrow, so let</w:t>
-      </w:r>
-      <w:r>
-        <w:rPr>
-          <w:lang w:val="en-US"/>
-        </w:rPr>
-        <w:t>’</w:t>
-      </w:r>
-      <w:r>
-        <w:rPr>
-          <w:lang w:val="en-US"/>
-        </w:rPr>
-        <w:t xml:space="preserve">s add some windows and a door. For those we need some models which are already included in the project under </w:t>
-      </w:r>
-      <w:r>
-        <w:rPr>
-          <w:lang w:val="en-US"/>
-        </w:rPr>
-        <w:t>“</w:t>
-      </w:r>
-      <w:r>
-        <w:rPr>
-          <w:lang w:val="en-US"/>
-        </w:rPr>
-        <w:t>Assets/</w:t>
-      </w:r>
-      <w:r>
-        <w:rPr>
-          <w:lang w:val="en-US"/>
-        </w:rPr>
-        <w:t>MyRoom</w:t>
-      </w:r>
-      <w:r>
-        <w:rPr>
-          <w:lang w:val="en-US"/>
-        </w:rPr>
-        <w:t>/</w:t>
-      </w:r>
-      <w:r>
-        <w:rPr>
-          <w:lang w:val="en-US"/>
-        </w:rPr>
-        <w:t>”</w:t>
-      </w:r>
-      <w:r>
-        <w:rPr>
-          <w:lang w:val="en-US"/>
-        </w:rPr>
-        <w:t xml:space="preserve">. Add </w:t>
-      </w:r>
-      <w:r>
-        <w:rPr>
-          <w:lang w:val="en-US"/>
-        </w:rPr>
-        <w:t>a</w:t>
-      </w:r>
-      <w:r>
-        <w:rPr>
-          <w:lang w:val="en-US"/>
-        </w:rPr>
-        <w:t xml:space="preserve"> door and </w:t>
-      </w:r>
-      <w:r>
-        <w:rPr>
-          <w:lang w:val="en-US"/>
-        </w:rPr>
-        <w:t xml:space="preserve">one </w:t>
-      </w:r>
-      <w:r>
-        <w:rPr>
-          <w:lang w:val="en-US"/>
-        </w:rPr>
-        <w:t>window</w:t>
-      </w:r>
-      <w:r>
-        <w:rPr>
-          <w:lang w:val="en-US"/>
-        </w:rPr>
-        <w:t xml:space="preserve"> to the room by dragging them from </w:t>
-      </w:r>
-      <w:r>
-        <w:rPr>
-          <w:lang w:val="en-US"/>
-        </w:rPr>
-        <w:t xml:space="preserve">the </w:t>
-      </w:r>
-      <w:r>
-        <w:rPr>
-          <w:lang w:val="en-US"/>
-        </w:rPr>
-        <w:t>Project</w:t>
-      </w:r>
-      <w:r>
-        <w:rPr>
-          <w:lang w:val="en-US"/>
-        </w:rPr>
-        <w:t xml:space="preserve"> Explorer</w:t>
-      </w:r>
-      <w:r>
-        <w:rPr>
-          <w:lang w:val="en-US"/>
-        </w:rPr>
-        <w:t xml:space="preserve"> </w:t>
-      </w:r>
-      <w:r>
-        <w:rPr>
-          <w:lang w:val="en-US"/>
-        </w:rPr>
-        <w:t>into the Scene View</w:t>
-      </w:r>
-      <w:r>
-        <w:rPr>
-          <w:lang w:val="en-US"/>
-        </w:rPr>
-        <w:t xml:space="preserve">. </w:t>
-      </w:r>
-      <w:r>
-        <w:rPr>
-          <w:lang w:val="en-US"/>
-        </w:rPr>
-        <w:t>Position</w:t>
-      </w:r>
-      <w:r>
-        <w:rPr>
-          <w:lang w:val="en-US"/>
-        </w:rPr>
-        <w:t xml:space="preserve"> the door at (</w:t>
-      </w:r>
-      <w:r>
-        <w:rPr>
-          <w:lang w:val="en-US"/>
-        </w:rPr>
-        <w:t>0</w:t>
-      </w:r>
-      <w:r>
-        <w:rPr>
-          <w:lang w:val="en-US"/>
-        </w:rPr>
-        <w:t xml:space="preserve">, </w:t>
-      </w:r>
-      <w:r>
-        <w:rPr>
-          <w:lang w:val="en-US"/>
-        </w:rPr>
-        <w:t>0</w:t>
-      </w:r>
-      <w:r>
-        <w:rPr>
-          <w:lang w:val="en-US"/>
-        </w:rPr>
-        <w:t xml:space="preserve">, </w:t>
-      </w:r>
-      <w:r>
-        <w:rPr>
-          <w:lang w:val="en-US"/>
-        </w:rPr>
-        <w:t>1.9</w:t>
-      </w:r>
-      <w:r>
-        <w:rPr>
-          <w:lang w:val="en-US"/>
-        </w:rPr>
-        <w:t>8</w:t>
-      </w:r>
-      <w:r>
-        <w:rPr>
-          <w:lang w:val="en-US"/>
-        </w:rPr>
-        <w:t xml:space="preserve">) </w:t>
-      </w:r>
-      <w:r>
-        <w:rPr>
-          <w:lang w:val="en-US"/>
-        </w:rPr>
-        <w:t xml:space="preserve">with a rotation of (0, 180, 0) </w:t>
-      </w:r>
-      <w:r>
-        <w:rPr>
-          <w:lang w:val="en-US"/>
-        </w:rPr>
-        <w:t>and the window at (-3</w:t>
-      </w:r>
-      <w:r>
-        <w:rPr>
-          <w:lang w:val="en-US"/>
-        </w:rPr>
-        <w:t>.95</w:t>
-      </w:r>
-      <w:r>
-        <w:rPr>
-          <w:lang w:val="en-US"/>
-        </w:rPr>
-        <w:t>, 0.8</w:t>
-      </w:r>
-      <w:r>
-        <w:rPr>
-          <w:lang w:val="en-US"/>
-        </w:rPr>
-        <w:t>, 0</w:t>
-      </w:r>
-      <w:r>
-        <w:rPr>
-          <w:lang w:val="en-US"/>
-        </w:rPr>
-        <w:t>)</w:t>
-      </w:r>
-      <w:r>
-        <w:rPr>
-          <w:lang w:val="en-US"/>
-        </w:rPr>
-        <w:t xml:space="preserve"> with a rotation of (0, </w:t>
-      </w:r>
-      <w:r>
-        <w:rPr>
-          <w:lang w:val="en-US"/>
-        </w:rPr>
-        <w:t>-</w:t>
-      </w:r>
-      <w:r>
-        <w:rPr>
-          <w:lang w:val="en-US"/>
-        </w:rPr>
-        <w:t>90, 0)</w:t>
-      </w:r>
-      <w:r>
-        <w:rPr>
-          <w:lang w:val="en-US"/>
-        </w:rPr>
-        <w:t>.</w:t>
-      </w:r>
-    </w:p>
-    <w:p>
-      <w:pPr>
-        <w:rPr>
-          <w:lang w:val="en-US"/>
-        </w:rPr>
-      </w:pPr>
-      <w:r>
-        <w:rPr>
           <w:noProof/>
           <w:lang w:val="en-US"/>
         </w:rPr>
         <w:drawing>
-          <wp:anchor distT="0" distB="0" distL="114300" distR="114300" simplePos="0" relativeHeight="251670528" behindDoc="0" locked="0" layoutInCell="1" allowOverlap="1" wp14:anchorId="6AEA1537" wp14:editId="138BDAA7">
+          <wp:anchor distT="0" distB="0" distL="114300" distR="114300" simplePos="0" relativeHeight="251675648" behindDoc="0" locked="0" layoutInCell="1" allowOverlap="1" wp14:anchorId="76277C6B" wp14:editId="5EC50398">
             <wp:simplePos x="0" y="0"/>
             <wp:positionH relativeFrom="margin">
-              <wp:posOffset>4387850</wp:posOffset>
+              <wp:align>right</wp:align>
             </wp:positionH>
             <wp:positionV relativeFrom="paragraph">
-              <wp:posOffset>307340</wp:posOffset>
+              <wp:posOffset>7620</wp:posOffset>
+            </wp:positionV>
+            <wp:extent cx="1133475" cy="1133475"/>
+            <wp:effectExtent l="0" t="0" r="9525" b="9525"/>
+            <wp:wrapSquare wrapText="bothSides"/>
+            <wp:docPr id="1551908028" name="Grafik 2"/>
+            <wp:cNvGraphicFramePr>
+              <a:graphicFrameLocks xmlns:a="http://schemas.openxmlformats.org/drawingml/2006/main" noChangeAspect="1"/>
+            </wp:cNvGraphicFramePr>
+            <a:graphic xmlns:a="http://schemas.openxmlformats.org/drawingml/2006/main">
+              <a:graphicData uri="http://schemas.openxmlformats.org/drawingml/2006/picture">
+                <pic:pic xmlns:pic="http://schemas.openxmlformats.org/drawingml/2006/picture">
+                  <pic:nvPicPr>
+                    <pic:cNvPr id="0" name="Picture 2"/>
+                    <pic:cNvPicPr>
+                      <a:picLocks noChangeAspect="1" noChangeArrowheads="1"/>
+                    </pic:cNvPicPr>
+                  </pic:nvPicPr>
+                  <pic:blipFill>
+                    <a:blip r:embed="rId13" cstate="print">
+                      <a:extLst>
+                        <a:ext uri="{28A0092B-C50C-407E-A947-70E740481C1C}">
+                          <a14:useLocalDpi xmlns:a14="http://schemas.microsoft.com/office/drawing/2010/main" val="0"/>
+                        </a:ext>
+                      </a:extLst>
+                    </a:blip>
+                    <a:srcRect/>
+                    <a:stretch>
+                      <a:fillRect/>
+                    </a:stretch>
+                  </pic:blipFill>
+                  <pic:spPr bwMode="auto">
+                    <a:xfrm>
+                      <a:off x="0" y="0"/>
+                      <a:ext cx="1133475" cy="1133475"/>
+                    </a:xfrm>
+                    <a:prstGeom prst="rect">
+                      <a:avLst/>
+                    </a:prstGeom>
+                    <a:noFill/>
+                    <a:ln>
+                      <a:noFill/>
+                    </a:ln>
+                  </pic:spPr>
+                </pic:pic>
+              </a:graphicData>
+            </a:graphic>
+            <wp14:sizeRelH relativeFrom="margin">
+              <wp14:pctWidth>0</wp14:pctWidth>
+            </wp14:sizeRelH>
+            <wp14:sizeRelV relativeFrom="margin">
+              <wp14:pctHeight>0</wp14:pctHeight>
+            </wp14:sizeRelV>
+          </wp:anchor>
+        </w:drawing>
+      </w:r>
+      <w:r>
+        <w:rPr>
+          <w:lang w:val="en-US"/>
+        </w:rPr>
+        <w:t>(</w:t>
+      </w:r>
+      <w:r>
+        <w:rPr>
+          <w:b/>
+          <w:bCs/>
+          <w:lang w:val="en-US"/>
+        </w:rPr>
+        <w:t xml:space="preserve">Optional - </w:t>
+      </w:r>
+      <w:r>
+        <w:rPr>
+          <w:b/>
+          <w:bCs/>
+          <w:lang w:val="en-US"/>
+        </w:rPr>
+        <w:t>Experts Only</w:t>
+      </w:r>
+      <w:r>
+        <w:rPr>
+          <w:lang w:val="en-US"/>
+        </w:rPr>
+        <w:t xml:space="preserve">) </w:t>
+      </w:r>
+      <w:r>
+        <w:rPr>
+          <w:lang w:val="en-US"/>
+        </w:rPr>
+        <w:t>Add Room Features</w:t>
+      </w:r>
+    </w:p>
+    <w:p>
+      <w:pPr>
+        <w:rPr>
+          <w:lang w:val="en-US"/>
+        </w:rPr>
+      </w:pPr>
+      <w:r>
+        <w:rPr>
+          <w:lang w:val="en-US"/>
+        </w:rPr>
+        <w:tab/>
+        <w:t xml:space="preserve">Tutorial-Video: </w:t>
+      </w:r>
+      <w:r>
+        <w:rPr>
+          <w:lang w:val="en-US"/>
+        </w:rPr>
+        <w:t>https://youtu.be/MdBKWcyNF4w?t=369</w:t>
+      </w:r>
+    </w:p>
+    <w:p>
+      <w:pPr>
+        <w:rPr>
+          <w:lang w:val="en-US"/>
+        </w:rPr>
+      </w:pPr>
+      <w:r>
+        <w:rPr>
+          <w:lang w:val="en-US"/>
+        </w:rPr>
+        <w:t>Your room seems a bit empty and narrow, so let</w:t>
+      </w:r>
+      <w:r>
+        <w:rPr>
+          <w:lang w:val="en-US"/>
+        </w:rPr>
+        <w:t>’</w:t>
+      </w:r>
+      <w:r>
+        <w:rPr>
+          <w:lang w:val="en-US"/>
+        </w:rPr>
+        <w:t xml:space="preserve">s add some windows and a door. For those we need some models which are already included in the project under </w:t>
+      </w:r>
+      <w:r>
+        <w:rPr>
+          <w:lang w:val="en-US"/>
+        </w:rPr>
+        <w:t>“</w:t>
+      </w:r>
+      <w:r>
+        <w:rPr>
+          <w:lang w:val="en-US"/>
+        </w:rPr>
+        <w:t>Assets/</w:t>
+      </w:r>
+      <w:r>
+        <w:rPr>
+          <w:lang w:val="en-US"/>
+        </w:rPr>
+        <w:t>MyRoom</w:t>
+      </w:r>
+      <w:r>
+        <w:rPr>
+          <w:lang w:val="en-US"/>
+        </w:rPr>
+        <w:t>/</w:t>
+      </w:r>
+      <w:r>
+        <w:rPr>
+          <w:lang w:val="en-US"/>
+        </w:rPr>
+        <w:t>”</w:t>
+      </w:r>
+      <w:r>
+        <w:rPr>
+          <w:lang w:val="en-US"/>
+        </w:rPr>
+        <w:t xml:space="preserve">. Add </w:t>
+      </w:r>
+      <w:r>
+        <w:rPr>
+          <w:lang w:val="en-US"/>
+        </w:rPr>
+        <w:t>a</w:t>
+      </w:r>
+      <w:r>
+        <w:rPr>
+          <w:lang w:val="en-US"/>
+        </w:rPr>
+        <w:t xml:space="preserve"> door and </w:t>
+      </w:r>
+      <w:r>
+        <w:rPr>
+          <w:lang w:val="en-US"/>
+        </w:rPr>
+        <w:t xml:space="preserve">one </w:t>
+      </w:r>
+      <w:r>
+        <w:rPr>
+          <w:lang w:val="en-US"/>
+        </w:rPr>
+        <w:t>window</w:t>
+      </w:r>
+      <w:r>
+        <w:rPr>
+          <w:lang w:val="en-US"/>
+        </w:rPr>
+        <w:t xml:space="preserve"> to the room by dragging them from </w:t>
+      </w:r>
+      <w:r>
+        <w:rPr>
+          <w:lang w:val="en-US"/>
+        </w:rPr>
+        <w:t xml:space="preserve">the </w:t>
+      </w:r>
+      <w:r>
+        <w:rPr>
+          <w:lang w:val="en-US"/>
+        </w:rPr>
+        <w:t>Project</w:t>
+      </w:r>
+      <w:r>
+        <w:rPr>
+          <w:lang w:val="en-US"/>
+        </w:rPr>
+        <w:t xml:space="preserve"> Explorer</w:t>
+      </w:r>
+      <w:r>
+        <w:rPr>
+          <w:lang w:val="en-US"/>
+        </w:rPr>
+        <w:t xml:space="preserve"> </w:t>
+      </w:r>
+      <w:r>
+        <w:rPr>
+          <w:lang w:val="en-US"/>
+        </w:rPr>
+        <w:t>into the Scene View</w:t>
+      </w:r>
+      <w:r>
+        <w:rPr>
+          <w:lang w:val="en-US"/>
+        </w:rPr>
+        <w:t xml:space="preserve">. </w:t>
+      </w:r>
+      <w:r>
+        <w:rPr>
+          <w:lang w:val="en-US"/>
+        </w:rPr>
+        <w:t>Position</w:t>
+      </w:r>
+      <w:r>
+        <w:rPr>
+          <w:lang w:val="en-US"/>
+        </w:rPr>
+        <w:t xml:space="preserve"> the door at </w:t>
+      </w:r>
+      <w:r>
+        <w:rPr>
+          <w:b/>
+          <w:bCs/>
+          <w:lang w:val="en-US"/>
+        </w:rPr>
+        <w:t>(</w:t>
+      </w:r>
+      <w:r>
+        <w:rPr>
+          <w:b/>
+          <w:bCs/>
+          <w:lang w:val="en-US"/>
+        </w:rPr>
+        <w:t>0</w:t>
+      </w:r>
+      <w:r>
+        <w:rPr>
+          <w:b/>
+          <w:bCs/>
+          <w:lang w:val="en-US"/>
+        </w:rPr>
+        <w:t xml:space="preserve">, </w:t>
+      </w:r>
+      <w:r>
+        <w:rPr>
+          <w:b/>
+          <w:bCs/>
+          <w:lang w:val="en-US"/>
+        </w:rPr>
+        <w:t>0</w:t>
+      </w:r>
+      <w:r>
+        <w:rPr>
+          <w:b/>
+          <w:bCs/>
+          <w:lang w:val="en-US"/>
+        </w:rPr>
+        <w:t xml:space="preserve">, </w:t>
+      </w:r>
+      <w:r>
+        <w:rPr>
+          <w:b/>
+          <w:bCs/>
+          <w:lang w:val="en-US"/>
+        </w:rPr>
+        <w:t>1.9</w:t>
+      </w:r>
+      <w:r>
+        <w:rPr>
+          <w:b/>
+          <w:bCs/>
+          <w:lang w:val="en-US"/>
+        </w:rPr>
+        <w:t>8</w:t>
+      </w:r>
+      <w:r>
+        <w:rPr>
+          <w:b/>
+          <w:bCs/>
+          <w:lang w:val="en-US"/>
+        </w:rPr>
+        <w:t>)</w:t>
+      </w:r>
+      <w:r>
+        <w:rPr>
+          <w:lang w:val="en-US"/>
+        </w:rPr>
+        <w:t xml:space="preserve"> </w:t>
+      </w:r>
+      <w:r>
+        <w:rPr>
+          <w:lang w:val="en-US"/>
+        </w:rPr>
+        <w:t xml:space="preserve">with a rotation of </w:t>
+      </w:r>
+      <w:r>
+        <w:rPr>
+          <w:b/>
+          <w:bCs/>
+          <w:lang w:val="en-US"/>
+        </w:rPr>
+        <w:t>(0, 180, 0)</w:t>
+      </w:r>
+      <w:r>
+        <w:rPr>
+          <w:lang w:val="en-US"/>
+        </w:rPr>
+        <w:t xml:space="preserve"> </w:t>
+      </w:r>
+      <w:r>
+        <w:rPr>
+          <w:lang w:val="en-US"/>
+        </w:rPr>
+        <w:t xml:space="preserve">and the window at </w:t>
+      </w:r>
+      <w:r>
+        <w:rPr>
+          <w:b/>
+          <w:bCs/>
+          <w:lang w:val="en-US"/>
+        </w:rPr>
+        <w:t>(-3</w:t>
+      </w:r>
+      <w:r>
+        <w:rPr>
+          <w:b/>
+          <w:bCs/>
+          <w:lang w:val="en-US"/>
+        </w:rPr>
+        <w:t>.95</w:t>
+      </w:r>
+      <w:r>
+        <w:rPr>
+          <w:b/>
+          <w:bCs/>
+          <w:lang w:val="en-US"/>
+        </w:rPr>
+        <w:t>, 0.8</w:t>
+      </w:r>
+      <w:r>
+        <w:rPr>
+          <w:b/>
+          <w:bCs/>
+          <w:lang w:val="en-US"/>
+        </w:rPr>
+        <w:t>, 0</w:t>
+      </w:r>
+      <w:r>
+        <w:rPr>
+          <w:b/>
+          <w:bCs/>
+          <w:lang w:val="en-US"/>
+        </w:rPr>
+        <w:t>)</w:t>
+      </w:r>
+      <w:r>
+        <w:rPr>
+          <w:lang w:val="en-US"/>
+        </w:rPr>
+        <w:t xml:space="preserve"> with a rotation of </w:t>
+      </w:r>
+      <w:r>
+        <w:rPr>
+          <w:b/>
+          <w:bCs/>
+          <w:lang w:val="en-US"/>
+        </w:rPr>
+        <w:t xml:space="preserve">(0, </w:t>
+      </w:r>
+      <w:r>
+        <w:rPr>
+          <w:b/>
+          <w:bCs/>
+          <w:lang w:val="en-US"/>
+        </w:rPr>
+        <w:t>-</w:t>
+      </w:r>
+      <w:r>
+        <w:rPr>
+          <w:b/>
+          <w:bCs/>
+          <w:lang w:val="en-US"/>
+        </w:rPr>
+        <w:t>90, 0)</w:t>
+      </w:r>
+      <w:r>
+        <w:rPr>
+          <w:lang w:val="en-US"/>
+        </w:rPr>
+        <w:t>.</w:t>
+      </w:r>
+    </w:p>
+    <w:p>
+      <w:pPr>
+        <w:rPr>
+          <w:lang w:val="en-US"/>
+        </w:rPr>
+      </w:pPr>
+      <w:r>
+        <w:rPr>
+          <w:lang w:val="en-US"/>
+        </w:rPr>
+        <w:t>Next</w:t>
+      </w:r>
+      <w:r>
+        <w:rPr>
+          <w:lang w:val="en-US"/>
+        </w:rPr>
+        <w:t>,</w:t>
+      </w:r>
+      <w:r>
+        <w:rPr>
+          <w:lang w:val="en-US"/>
+        </w:rPr>
+        <w:t xml:space="preserve"> we need a way to cut holes in the wall for the windows. The door will not be </w:t>
+      </w:r>
+      <w:r>
+        <w:rPr>
+          <w:lang w:val="en-US"/>
+        </w:rPr>
+        <w:t>functional,</w:t>
+      </w:r>
+      <w:r>
+        <w:rPr>
+          <w:lang w:val="en-US"/>
+        </w:rPr>
+        <w:t xml:space="preserve"> so we skip this step for it.</w:t>
+      </w:r>
+    </w:p>
+    <w:p>
+      <w:pPr>
+        <w:rPr>
+          <w:lang w:val="en-US"/>
+        </w:rPr>
+      </w:pPr>
+      <w:r>
+        <w:rPr>
+          <w:lang w:val="en-US"/>
+        </w:rPr>
+        <w:t>Make sure that the ProBuilder-Window is opened which enables you to edit its Meshes. If not, enable it by going to “Tools &gt; ProBuilder &gt; ProBuilder Window” at the top of the Unity Editor Window.</w:t>
+      </w:r>
+    </w:p>
+    <w:p>
+      <w:pPr>
+        <w:rPr>
+          <w:lang w:val="en-US"/>
+        </w:rPr>
+      </w:pPr>
+      <w:r>
+        <w:rPr>
+          <w:lang w:val="en-US"/>
+        </w:rPr>
+        <w:lastRenderedPageBreak/>
+        <w:t>Enter ProBuilder</w:t>
+      </w:r>
+      <w:r>
+        <w:rPr>
+          <w:lang w:val="en-US"/>
+        </w:rPr>
+        <w:t>’</w:t>
+      </w:r>
+      <w:r>
+        <w:rPr>
+          <w:lang w:val="en-US"/>
+        </w:rPr>
+        <w:t xml:space="preserve">s </w:t>
+      </w:r>
+      <w:r>
+        <w:rPr>
+          <w:lang w:val="en-US"/>
+        </w:rPr>
+        <w:t>“</w:t>
+      </w:r>
+      <w:r>
+        <w:rPr>
+          <w:lang w:val="en-US"/>
+        </w:rPr>
+        <w:t>Edge Selection</w:t>
+      </w:r>
+      <w:r>
+        <w:rPr>
+          <w:lang w:val="en-US"/>
+        </w:rPr>
+        <w:t>”</w:t>
+      </w:r>
+      <w:r>
+        <w:rPr>
+          <w:lang w:val="en-US"/>
+        </w:rPr>
+        <w:t>-</w:t>
+      </w:r>
+      <w:r>
+        <w:rPr>
+          <w:lang w:val="en-US"/>
+        </w:rPr>
+        <w:t>M</w:t>
+      </w:r>
+      <w:r>
+        <w:rPr>
+          <w:lang w:val="en-US"/>
+        </w:rPr>
+        <w:t xml:space="preserve">ode and select the top or bottom edge of a wall where you want your window to be. Click </w:t>
+      </w:r>
+      <w:r>
+        <w:rPr>
+          <w:lang w:val="en-US"/>
+        </w:rPr>
+        <w:t>“</w:t>
+      </w:r>
+      <w:r>
+        <w:rPr>
+          <w:lang w:val="en-US"/>
+        </w:rPr>
+        <w:t>Insert Edge Loop</w:t>
+      </w:r>
+      <w:r>
+        <w:rPr>
+          <w:lang w:val="en-US"/>
+        </w:rPr>
+        <w:t>”</w:t>
+      </w:r>
+      <w:r>
+        <w:rPr>
+          <w:lang w:val="en-US"/>
+        </w:rPr>
+        <w:t xml:space="preserve"> from the ProBuilder window to insert edges </w:t>
+      </w:r>
+      <w:r>
+        <w:rPr>
+          <w:noProof/>
+          <w:lang w:val="en-US"/>
+        </w:rPr>
+        <w:drawing>
+          <wp:anchor distT="0" distB="0" distL="114300" distR="114300" simplePos="0" relativeHeight="251670528" behindDoc="0" locked="0" layoutInCell="1" allowOverlap="1" wp14:anchorId="6AEA1537" wp14:editId="76060808">
+            <wp:simplePos x="0" y="0"/>
+            <wp:positionH relativeFrom="margin">
+              <wp:align>right</wp:align>
+            </wp:positionH>
+            <wp:positionV relativeFrom="paragraph">
+              <wp:posOffset>102413</wp:posOffset>
             </wp:positionV>
             <wp:extent cx="1384935" cy="1761490"/>
             <wp:effectExtent l="0" t="0" r="5715" b="0"/>
@@ -2842,7 +3403,7 @@
                     </pic:cNvPicPr>
                   </pic:nvPicPr>
                   <pic:blipFill rotWithShape="1">
-                    <a:blip r:embed="rId12" cstate="print">
+                    <a:blip r:embed="rId14" cstate="print">
                       <a:extLst>
                         <a:ext uri="{28A0092B-C50C-407E-A947-70E740481C1C}">
                           <a14:useLocalDpi xmlns:a14="http://schemas.microsoft.com/office/drawing/2010/main" val="0"/>
@@ -2886,116 +3447,7 @@
         <w:rPr>
           <w:lang w:val="en-US"/>
         </w:rPr>
-        <w:t>Next</w:t>
-      </w:r>
-      <w:r>
-        <w:rPr>
-          <w:lang w:val="en-US"/>
-        </w:rPr>
-        <w:t>,</w:t>
-      </w:r>
-      <w:r>
-        <w:rPr>
-          <w:lang w:val="en-US"/>
-        </w:rPr>
-        <w:t xml:space="preserve"> we need a way to cut holes in the wall for the windows. The door will not be </w:t>
-      </w:r>
-      <w:r>
-        <w:rPr>
-          <w:lang w:val="en-US"/>
-        </w:rPr>
-        <w:t>functional,</w:t>
-      </w:r>
-      <w:r>
-        <w:rPr>
-          <w:lang w:val="en-US"/>
-        </w:rPr>
-        <w:t xml:space="preserve"> so we skip this step for it.</w:t>
-      </w:r>
-    </w:p>
-    <w:p>
-      <w:pPr>
-        <w:rPr>
-          <w:lang w:val="en-US"/>
-        </w:rPr>
-      </w:pPr>
-      <w:r>
-        <w:rPr>
-          <w:lang w:val="en-US"/>
-        </w:rPr>
-        <w:t>Enter ProBuilder</w:t>
-      </w:r>
-      <w:r>
-        <w:rPr>
-          <w:lang w:val="en-US"/>
-        </w:rPr>
-        <w:t>’</w:t>
-      </w:r>
-      <w:r>
-        <w:rPr>
-          <w:lang w:val="en-US"/>
-        </w:rPr>
-        <w:t xml:space="preserve">s </w:t>
-      </w:r>
-      <w:r>
-        <w:rPr>
-          <w:lang w:val="en-US"/>
-        </w:rPr>
-        <w:t>“</w:t>
-      </w:r>
-      <w:r>
-        <w:rPr>
-          <w:lang w:val="en-US"/>
-        </w:rPr>
-        <w:t>Edge Selection</w:t>
-      </w:r>
-      <w:r>
-        <w:rPr>
-          <w:lang w:val="en-US"/>
-        </w:rPr>
-        <w:t>”</w:t>
-      </w:r>
-      <w:r>
-        <w:rPr>
-          <w:lang w:val="en-US"/>
-        </w:rPr>
-        <w:t>-</w:t>
-      </w:r>
-      <w:r>
-        <w:rPr>
-          <w:lang w:val="en-US"/>
-        </w:rPr>
-        <w:t>M</w:t>
-      </w:r>
-      <w:r>
-        <w:rPr>
-          <w:lang w:val="en-US"/>
-        </w:rPr>
-        <w:t xml:space="preserve">ode and select the top or bottom edge of a wall where you want your window to be. Click </w:t>
-      </w:r>
-      <w:r>
-        <w:rPr>
-          <w:lang w:val="en-US"/>
-        </w:rPr>
-        <w:t>“</w:t>
-      </w:r>
-      <w:r>
-        <w:rPr>
-          <w:lang w:val="en-US"/>
-        </w:rPr>
-        <w:t>Insert Edge Loop</w:t>
-      </w:r>
-      <w:r>
-        <w:rPr>
-          <w:lang w:val="en-US"/>
-        </w:rPr>
-        <w:t>”</w:t>
-      </w:r>
-      <w:r>
-        <w:rPr>
-          <w:lang w:val="en-US"/>
-        </w:rPr>
-        <w:t xml:space="preserve"> from the ProBuilder window to insert edges perpendicular to your selected edge. Drag the edge so that it intersects with the rim of the window. You do not need to be super precise here, it just should be inside the frame. </w:t>
+        <w:t xml:space="preserve">perpendicular to your selected edge. Drag the edge so that it intersects with the rim of the window. You do not need to be super precise here, it just should be inside the frame. </w:t>
       </w:r>
     </w:p>
     <w:p>
@@ -3115,7 +3567,13 @@
         <w:rPr>
           <w:lang w:val="en-US"/>
         </w:rPr>
-        <w:t>To make the outside prettier, add a Skybox. Drag and drop the “WheatFieldFloor.mat” at</w:t>
+        <w:t xml:space="preserve">To make the outside prettier, add a Skybox. Drag and drop the “WheatFieldFloor.mat” </w:t>
+      </w:r>
+      <w:r>
+        <w:rPr>
+          <w:lang w:val="en-US"/>
+        </w:rPr>
+        <w:t>from</w:t>
       </w:r>
       <w:r>
         <w:rPr>
@@ -3187,7 +3645,7 @@
                     </pic:cNvPicPr>
                   </pic:nvPicPr>
                   <pic:blipFill>
-                    <a:blip r:embed="rId13" cstate="print">
+                    <a:blip r:embed="rId15" cstate="print">
                       <a:extLst>
                         <a:ext uri="{28A0092B-C50C-407E-A947-70E740481C1C}">
                           <a14:useLocalDpi xmlns:a14="http://schemas.microsoft.com/office/drawing/2010/main" val="0"/>
@@ -3244,7 +3702,7 @@
         <w:tab/>
         <w:t xml:space="preserve">Tutorial-Video: </w:t>
       </w:r>
-      <w:hyperlink r:id="rId14" w:history="1">
+      <w:hyperlink r:id="rId16" w:history="1">
         <w:r>
           <w:rPr>
             <w:rStyle w:val="Hyperlink"/>
@@ -3403,20 +3861,31 @@
         <w:rPr>
           <w:lang w:val="en-US"/>
         </w:rPr>
-        <w:t>. More context can be provided in the form of text, video, images and audio which will be automatically presented by the click of a button next to the display.</w:t>
-      </w:r>
-    </w:p>
-    <w:p>
-      <w:pPr>
-        <w:rPr>
-          <w:lang w:val="en-US"/>
-        </w:rPr>
-      </w:pPr>
-      <w:r>
-        <w:rPr>
-          <w:lang w:val="en-US"/>
-        </w:rPr>
-        <w:lastRenderedPageBreak/>
+        <w:t xml:space="preserve">. More context can be provided in the form of text, video, </w:t>
+      </w:r>
+      <w:r>
+        <w:rPr>
+          <w:lang w:val="en-US"/>
+        </w:rPr>
+        <w:t>images,</w:t>
+      </w:r>
+      <w:r>
+        <w:rPr>
+          <w:lang w:val="en-US"/>
+        </w:rPr>
+        <w:t xml:space="preserve"> and audio which will be automatically presented by the click of a button next to the display.</w:t>
+      </w:r>
+    </w:p>
+    <w:p>
+      <w:pPr>
+        <w:rPr>
+          <w:lang w:val="en-US"/>
+        </w:rPr>
+      </w:pPr>
+      <w:r>
+        <w:rPr>
+          <w:lang w:val="en-US"/>
+        </w:rPr>
         <w:t xml:space="preserve">Add your first display by right-clicking in the Hierarchy and selecting </w:t>
       </w:r>
       <w:r>
@@ -3502,6 +3971,33 @@
           <w:lang w:val="en-US"/>
         </w:rPr>
         <w:t xml:space="preserve"> the positions from the room blueprint.</w:t>
+      </w:r>
+    </w:p>
+    <w:p>
+      <w:pPr>
+        <w:rPr>
+          <w:lang w:val="en-US"/>
+        </w:rPr>
+      </w:pPr>
+      <w:r>
+        <w:rPr>
+          <w:lang w:val="en-US"/>
+        </w:rPr>
+        <w:t xml:space="preserve">Be careful when clicking on the Displays in the Scene View as this will usually select sub-objects of the Displays but </w:t>
+      </w:r>
+      <w:r>
+        <w:rPr>
+          <w:b/>
+          <w:bCs/>
+          <w:lang w:val="en-US"/>
+        </w:rPr>
+        <w:t>not</w:t>
+      </w:r>
+      <w:r>
+        <w:rPr>
+          <w:lang w:val="en-US"/>
+        </w:rPr>
+        <w:t xml:space="preserve"> the full Display. Changing their positions might mess up the visuals of the Exhibition Displays. Better select it from the Hierarchy on the left to be sure.</w:t>
       </w:r>
     </w:p>
     <w:p>
@@ -3693,6 +4189,7 @@
         <w:rPr>
           <w:lang w:val="en-US"/>
         </w:rPr>
+        <w:lastRenderedPageBreak/>
         <w:t>Lastly</w:t>
       </w:r>
       <w:r>
@@ -3930,7 +4427,7 @@
                     <pic:cNvPicPr/>
                   </pic:nvPicPr>
                   <pic:blipFill>
-                    <a:blip r:embed="rId15" cstate="print">
+                    <a:blip r:embed="rId17" cstate="print">
                       <a:extLst>
                         <a:ext uri="{28A0092B-C50C-407E-A947-70E740481C1C}">
                           <a14:useLocalDpi xmlns:a14="http://schemas.microsoft.com/office/drawing/2010/main" val="0"/>
@@ -4454,6 +4951,55 @@
     </w:p>
     <w:p>
       <w:pPr>
+        <w:rPr>
+          <w:lang w:val="en-US"/>
+        </w:rPr>
+      </w:pPr>
+    </w:p>
+    <w:p>
+      <w:pPr>
+        <w:rPr>
+          <w:lang w:val="en-US"/>
+        </w:rPr>
+      </w:pPr>
+    </w:p>
+    <w:p>
+      <w:pPr>
+        <w:rPr>
+          <w:lang w:val="en-US"/>
+        </w:rPr>
+      </w:pPr>
+    </w:p>
+    <w:p>
+      <w:pPr>
+        <w:rPr>
+          <w:lang w:val="en-US"/>
+        </w:rPr>
+      </w:pPr>
+    </w:p>
+    <w:p>
+      <w:pPr>
+        <w:rPr>
+          <w:lang w:val="en-US"/>
+        </w:rPr>
+      </w:pPr>
+    </w:p>
+    <w:p>
+      <w:pPr>
+        <w:rPr>
+          <w:lang w:val="en-US"/>
+        </w:rPr>
+      </w:pPr>
+    </w:p>
+    <w:p>
+      <w:pPr>
+        <w:rPr>
+          <w:lang w:val="en-US"/>
+        </w:rPr>
+      </w:pPr>
+    </w:p>
+    <w:p>
+      <w:pPr>
         <w:pStyle w:val="Titel"/>
         <w:jc w:val="center"/>
         <w:rPr>
@@ -4470,11 +5016,207 @@
     </w:p>
     <w:p>
       <w:pPr>
+        <w:pStyle w:val="Titel"/>
+        <w:jc w:val="center"/>
+        <w:rPr>
+          <w:lang w:val="en-US"/>
+        </w:rPr>
+      </w:pPr>
+      <w:r>
+        <w:rPr>
+          <w:lang w:val="en-US"/>
+        </w:rPr>
+        <w:t>TODO: QuizCreation</w:t>
+      </w:r>
+    </w:p>
+    <w:p>
+      <w:pPr>
+        <w:pStyle w:val="Titel"/>
+        <w:jc w:val="center"/>
+        <w:rPr>
+          <w:lang w:val="en-US"/>
+        </w:rPr>
+      </w:pPr>
+    </w:p>
+    <w:p>
+      <w:pPr>
+        <w:pStyle w:val="Titel"/>
+        <w:jc w:val="center"/>
+        <w:rPr>
+          <w:lang w:val="en-US"/>
+        </w:rPr>
+      </w:pPr>
+    </w:p>
+    <w:p>
+      <w:pPr>
+        <w:pStyle w:val="Titel"/>
+        <w:jc w:val="center"/>
+        <w:rPr>
+          <w:lang w:val="en-US"/>
+        </w:rPr>
+      </w:pPr>
+    </w:p>
+    <w:p>
+      <w:pPr>
+        <w:pStyle w:val="Titel"/>
+        <w:jc w:val="center"/>
+        <w:rPr>
+          <w:lang w:val="en-US"/>
+        </w:rPr>
+      </w:pPr>
+    </w:p>
+    <w:p>
+      <w:pPr>
+        <w:pStyle w:val="Titel"/>
+        <w:jc w:val="center"/>
+        <w:rPr>
+          <w:lang w:val="en-US"/>
+        </w:rPr>
+      </w:pPr>
+    </w:p>
+    <w:p>
+      <w:pPr>
+        <w:pStyle w:val="Titel"/>
+        <w:jc w:val="center"/>
+        <w:rPr>
+          <w:lang w:val="en-US"/>
+        </w:rPr>
+      </w:pPr>
+    </w:p>
+    <w:p>
+      <w:pPr>
+        <w:pStyle w:val="Titel"/>
+        <w:jc w:val="center"/>
+        <w:rPr>
+          <w:lang w:val="en-US"/>
+        </w:rPr>
+      </w:pPr>
+    </w:p>
+    <w:p>
+      <w:pPr>
+        <w:pStyle w:val="Titel"/>
+        <w:jc w:val="center"/>
+        <w:rPr>
+          <w:lang w:val="en-US"/>
+        </w:rPr>
+      </w:pPr>
+    </w:p>
+    <w:p>
+      <w:pPr>
+        <w:pStyle w:val="Titel"/>
+        <w:jc w:val="center"/>
+        <w:rPr>
+          <w:lang w:val="en-US"/>
+        </w:rPr>
+      </w:pPr>
+    </w:p>
+    <w:p>
+      <w:pPr>
+        <w:pStyle w:val="Titel"/>
+        <w:jc w:val="center"/>
+        <w:rPr>
+          <w:lang w:val="en-US"/>
+        </w:rPr>
+      </w:pPr>
+    </w:p>
+    <w:p>
+      <w:pPr>
+        <w:pStyle w:val="Titel"/>
+        <w:jc w:val="center"/>
+        <w:rPr>
+          <w:lang w:val="en-US"/>
+        </w:rPr>
+      </w:pPr>
+    </w:p>
+    <w:p>
+      <w:pPr>
+        <w:pStyle w:val="Titel"/>
+        <w:jc w:val="center"/>
+        <w:rPr>
+          <w:lang w:val="en-US"/>
+        </w:rPr>
+      </w:pPr>
+    </w:p>
+    <w:p>
+      <w:pPr>
+        <w:pStyle w:val="Titel"/>
+        <w:jc w:val="center"/>
+        <w:rPr>
+          <w:lang w:val="en-US"/>
+        </w:rPr>
+      </w:pPr>
+    </w:p>
+    <w:p>
+      <w:pPr>
+        <w:pStyle w:val="Titel"/>
+        <w:jc w:val="center"/>
+        <w:rPr>
+          <w:lang w:val="en-US"/>
+        </w:rPr>
+      </w:pPr>
+    </w:p>
+    <w:p>
+      <w:pPr>
+        <w:pStyle w:val="Titel"/>
+        <w:jc w:val="center"/>
+        <w:rPr>
+          <w:lang w:val="en-US"/>
+        </w:rPr>
+      </w:pPr>
+    </w:p>
+    <w:p>
+      <w:pPr>
+        <w:pStyle w:val="Titel"/>
+        <w:jc w:val="center"/>
+        <w:rPr>
+          <w:lang w:val="en-US"/>
+        </w:rPr>
+      </w:pPr>
+    </w:p>
+    <w:p>
+      <w:pPr>
+        <w:pStyle w:val="Titel"/>
+        <w:jc w:val="center"/>
+        <w:rPr>
+          <w:lang w:val="en-US"/>
+        </w:rPr>
+      </w:pPr>
+    </w:p>
+    <w:p>
+      <w:pPr>
+        <w:pStyle w:val="Titel"/>
+        <w:jc w:val="center"/>
+        <w:rPr>
+          <w:lang w:val="en-US"/>
+        </w:rPr>
+      </w:pPr>
+      <w:r>
+        <w:rPr>
+          <w:lang w:val="en-US"/>
+        </w:rPr>
+        <w:lastRenderedPageBreak/>
+        <w:t xml:space="preserve">Practical Session </w:t>
+      </w:r>
+      <w:r>
+        <w:rPr>
+          <w:lang w:val="en-US"/>
+        </w:rPr>
+        <w:t>3</w:t>
+      </w:r>
+    </w:p>
+    <w:p>
+      <w:pPr>
         <w:pStyle w:val="berschrift2"/>
         <w:rPr>
           <w:lang w:val="en-US"/>
         </w:rPr>
       </w:pPr>
+      <w:r>
+        <w:rPr>
+          <w:lang w:val="en-US"/>
+        </w:rPr>
+        <w:t xml:space="preserve">(Optional) </w:t>
+      </w:r>
       <w:r>
         <w:rPr>
           <w:lang w:val="en-US"/>
@@ -4778,7 +5520,7 @@
                     </pic:cNvPicPr>
                   </pic:nvPicPr>
                   <pic:blipFill>
-                    <a:blip r:embed="rId16">
+                    <a:blip r:embed="rId18">
                       <a:extLst>
                         <a:ext uri="{28A0092B-C50C-407E-A947-70E740481C1C}">
                           <a14:useLocalDpi xmlns:a14="http://schemas.microsoft.com/office/drawing/2010/main" val="0"/>
@@ -5076,7 +5818,7 @@
                     </pic:cNvPicPr>
                   </pic:nvPicPr>
                   <pic:blipFill>
-                    <a:blip r:embed="rId17" cstate="print">
+                    <a:blip r:embed="rId19" cstate="print">
                       <a:extLst>
                         <a:ext uri="{28A0092B-C50C-407E-A947-70E740481C1C}">
                           <a14:useLocalDpi xmlns:a14="http://schemas.microsoft.com/office/drawing/2010/main" val="0"/>
@@ -5283,7 +6025,19 @@
         <w:rPr>
           <w:lang w:val="en-US"/>
         </w:rPr>
-        <w:t>All Prefabs are stored under “</w:t>
+        <w:t xml:space="preserve">All </w:t>
+      </w:r>
+      <w:r>
+        <w:rPr>
+          <w:lang w:val="en-US"/>
+        </w:rPr>
+        <w:t>Prefabs</w:t>
+      </w:r>
+      <w:r>
+        <w:rPr>
+          <w:lang w:val="en-US"/>
+        </w:rPr>
+        <w:t xml:space="preserve"> are stored under “</w:t>
       </w:r>
       <w:r>
         <w:rPr>
@@ -5338,6 +6092,7 @@
         <w:rPr>
           <w:lang w:val="en-US"/>
         </w:rPr>
+        <w:lastRenderedPageBreak/>
         <w:t xml:space="preserve">Choose some information and objects and drag the prefabs into the field for </w:t>
       </w:r>
       <w:r>
@@ -5368,14 +6123,7 @@
         <w:rPr>
           <w:lang w:val="en-US"/>
         </w:rPr>
-        <w:t xml:space="preserve"> The “Object-Name” can be entered as “Label”-Property of the Exhibition </w:t>
-      </w:r>
-      <w:r>
-        <w:rPr>
-          <w:lang w:val="en-US"/>
-        </w:rPr>
-        <w:lastRenderedPageBreak/>
-        <w:t xml:space="preserve">Display. </w:t>
+        <w:t xml:space="preserve"> The “Object-Name” can be entered as “Label”-Property of the Exhibition Display. </w:t>
       </w:r>
       <w:r>
         <w:rPr>
@@ -5683,7 +6431,19 @@
               <w:rPr>
                 <w:lang w:val="en-US"/>
               </w:rPr>
-              <w:t>Besides the name and bust of the emperor, the face has what seems to be a random sequence of letters. The legend is a list of abbreviations, each standing for one title of the emperor. Some examples are “CEAS” for Caesar or “AVG” for Augustus – both meaning emperor.</w:t>
+              <w:t>Besides the name and bust of the emperor, the face has what seems to be a random sequence of letters. Th</w:t>
+            </w:r>
+            <w:r>
+              <w:rPr>
+                <w:lang w:val="en-US"/>
+              </w:rPr>
+              <w:t>is</w:t>
+            </w:r>
+            <w:r>
+              <w:rPr>
+                <w:lang w:val="en-US"/>
+              </w:rPr>
+              <w:t xml:space="preserve"> legend is a list of abbreviations, each standing for one title of the emperor. Some examples are “CEAS” for Caesar or “AVG” for Augustus – both meaning emperor.</w:t>
             </w:r>
           </w:p>
           <w:p>
@@ -5696,7 +6456,7 @@
               <w:rPr>
                 <w:lang w:val="en-US"/>
               </w:rPr>
-              <w:t>The allegories and divinities on the reverse are used to indicate the state of the Roman Empire and or a trait of the emperor. Some examples are peace, wealth, luck or intelligence.</w:t>
+              <w:t>The allegories and divinities on the reverse are used to indicate the state of the Roman Empire or a trait of the emperor. Some examples are peace, wealth, luck or intelligence.</w:t>
             </w:r>
           </w:p>
         </w:tc>
@@ -5809,7 +6569,19 @@
               <w:rPr>
                 <w:lang w:val="en-US"/>
               </w:rPr>
-              <w:t>, but it is just an image projected on a cylinder. It cannot recreate the surface or reflections of a real coin.</w:t>
+              <w:t xml:space="preserve">, but it is just an image projected on a </w:t>
+            </w:r>
+            <w:r>
+              <w:rPr>
+                <w:lang w:val="en-US"/>
+              </w:rPr>
+              <w:t xml:space="preserve">flat </w:t>
+            </w:r>
+            <w:r>
+              <w:rPr>
+                <w:lang w:val="en-US"/>
+              </w:rPr>
+              <w:t>cylinder. It cannot recreate the surface or reflections of a real coin.</w:t>
             </w:r>
           </w:p>
           <w:p>
@@ -5822,7 +6594,43 @@
               <w:rPr>
                 <w:lang w:val="en-US"/>
               </w:rPr>
-              <w:t>3D-Scans on the other hand recreate the surface. This adds depth to the model, making it a great opportunity for handling ancient coins without deterioration or a risk of destruction.</w:t>
+              <w:t>3D</w:t>
+            </w:r>
+            <w:r>
+              <w:rPr>
+                <w:lang w:val="en-US"/>
+              </w:rPr>
+              <w:t xml:space="preserve"> </w:t>
+            </w:r>
+            <w:r>
+              <w:rPr>
+                <w:lang w:val="en-US"/>
+              </w:rPr>
+              <w:t>Scans on the other hand</w:t>
+            </w:r>
+            <w:r>
+              <w:rPr>
+                <w:lang w:val="en-US"/>
+              </w:rPr>
+              <w:t xml:space="preserve"> do</w:t>
+            </w:r>
+            <w:r>
+              <w:rPr>
+                <w:lang w:val="en-US"/>
+              </w:rPr>
+              <w:t xml:space="preserve"> recreate the surface. This adds depth to the model, making it a great opportunity for </w:t>
+            </w:r>
+            <w:r>
+              <w:rPr>
+                <w:lang w:val="en-US"/>
+              </w:rPr>
+              <w:t xml:space="preserve">virtually </w:t>
+            </w:r>
+            <w:r>
+              <w:rPr>
+                <w:lang w:val="en-US"/>
+              </w:rPr>
+              <w:t>handling ancient coins without deterioration or a risk of destruction.</w:t>
             </w:r>
           </w:p>
         </w:tc>
@@ -5959,6 +6767,12 @@
         <w:rPr>
           <w:lang w:val="en-US"/>
         </w:rPr>
+        <w:t xml:space="preserve">(Optional) </w:t>
+      </w:r>
+      <w:r>
+        <w:rPr>
+          <w:lang w:val="en-US"/>
+        </w:rPr>
         <w:t>An Exit</w:t>
       </w:r>
     </w:p>
@@ -6044,7 +6858,14 @@
         <w:rPr>
           <w:lang w:val="en-US"/>
         </w:rPr>
-        <w:t>being grabbed. Instance it by right-clicking in the Hierarchy and select "ExPresS XR &gt; Interaction &gt; Exit Game Interactable". Place it over the doorknob of the door you placed earlier.</w:t>
+        <w:t xml:space="preserve">being grabbed. Instance it by right-clicking in the Hierarchy and select "ExPresS XR &gt; Interaction &gt; Exit Game Interactable". Place it over the doorknob </w:t>
+      </w:r>
+      <w:r>
+        <w:rPr>
+          <w:lang w:val="en-US"/>
+        </w:rPr>
+        <w:lastRenderedPageBreak/>
+        <w:t>of the door you placed earlier.</w:t>
       </w:r>
       <w:r>
         <w:rPr>
@@ -6110,7 +6931,6 @@
           <w:noProof/>
           <w:lang w:val="en-US"/>
         </w:rPr>
-        <w:lastRenderedPageBreak/>
         <w:drawing>
           <wp:anchor distT="0" distB="0" distL="114300" distR="114300" simplePos="0" relativeHeight="251663360" behindDoc="0" locked="0" layoutInCell="1" allowOverlap="1" wp14:anchorId="7B2D595D" wp14:editId="6382CB65">
             <wp:simplePos x="0" y="0"/>
@@ -6137,7 +6957,7 @@
                     </pic:cNvPicPr>
                   </pic:nvPicPr>
                   <pic:blipFill>
-                    <a:blip r:embed="rId18" cstate="print">
+                    <a:blip r:embed="rId20" cstate="print">
                       <a:extLst>
                         <a:ext uri="{28A0092B-C50C-407E-A947-70E740481C1C}">
                           <a14:useLocalDpi xmlns:a14="http://schemas.microsoft.com/office/drawing/2010/main" val="0"/>
@@ -6201,7 +7021,7 @@
         <w:tab/>
         <w:t xml:space="preserve">Tutorial-Video: </w:t>
       </w:r>
-      <w:hyperlink r:id="rId19" w:history="1">
+      <w:hyperlink r:id="rId21" w:history="1">
         <w:r>
           <w:rPr>
             <w:rStyle w:val="Hyperlink"/>
@@ -6779,27 +7599,6 @@
     </w:p>
     <w:p>
       <w:pPr>
-        <w:rPr>
-          <w:lang w:val="en-US"/>
-        </w:rPr>
-      </w:pPr>
-    </w:p>
-    <w:p>
-      <w:pPr>
-        <w:rPr>
-          <w:lang w:val="en-US"/>
-        </w:rPr>
-      </w:pPr>
-    </w:p>
-    <w:p>
-      <w:pPr>
-        <w:rPr>
-          <w:lang w:val="en-US"/>
-        </w:rPr>
-      </w:pPr>
-    </w:p>
-    <w:p>
-      <w:pPr>
         <w:pStyle w:val="Titel"/>
         <w:jc w:val="center"/>
         <w:rPr>
@@ -6813,16 +7612,34 @@
         <w:lastRenderedPageBreak/>
         <w:t>VR Controls</w:t>
       </w:r>
+    </w:p>
+    <w:p>
+      <w:pPr>
+        <w:pStyle w:val="Titel"/>
+        <w:jc w:val="center"/>
+        <w:rPr>
+          <w:lang w:val="en-US"/>
+        </w:rPr>
+      </w:pPr>
+    </w:p>
+    <w:p>
+      <w:pPr>
+        <w:pStyle w:val="Titel"/>
+        <w:jc w:val="center"/>
+        <w:rPr>
+          <w:lang w:val="en-US"/>
+        </w:rPr>
+      </w:pPr>
       <w:r>
         <w:rPr>
           <w:noProof/>
           <w:lang w:val="en-US"/>
         </w:rPr>
         <w:drawing>
-          <wp:inline distT="0" distB="0" distL="0" distR="0" wp14:anchorId="506A8744" wp14:editId="3D6A93F9">
-            <wp:extent cx="5756910" cy="3401695"/>
-            <wp:effectExtent l="0" t="0" r="0" b="8255"/>
-            <wp:docPr id="276034804" name="Grafik 7"/>
+          <wp:inline distT="0" distB="0" distL="0" distR="0" wp14:anchorId="0C2F8033" wp14:editId="7951AF60">
+            <wp:extent cx="5756910" cy="3021330"/>
+            <wp:effectExtent l="0" t="0" r="0" b="7620"/>
+            <wp:docPr id="2030105750" name="Grafik 1"/>
             <wp:cNvGraphicFramePr>
               <a:graphicFrameLocks xmlns:a="http://schemas.openxmlformats.org/drawingml/2006/main" noChangeAspect="1"/>
             </wp:cNvGraphicFramePr>
@@ -6830,13 +7647,13 @@
               <a:graphicData uri="http://schemas.openxmlformats.org/drawingml/2006/picture">
                 <pic:pic xmlns:pic="http://schemas.openxmlformats.org/drawingml/2006/picture">
                   <pic:nvPicPr>
-                    <pic:cNvPr id="0" name="Picture 8"/>
+                    <pic:cNvPr id="0" name="Picture 1"/>
                     <pic:cNvPicPr>
                       <a:picLocks noChangeAspect="1" noChangeArrowheads="1"/>
                     </pic:cNvPicPr>
                   </pic:nvPicPr>
                   <pic:blipFill>
-                    <a:blip r:embed="rId20">
+                    <a:blip r:embed="rId22" cstate="print">
                       <a:extLst>
                         <a:ext uri="{28A0092B-C50C-407E-A947-70E740481C1C}">
                           <a14:useLocalDpi xmlns:a14="http://schemas.microsoft.com/office/drawing/2010/main" val="0"/>
@@ -6851,7 +7668,7 @@
                   <pic:spPr bwMode="auto">
                     <a:xfrm>
                       <a:off x="0" y="0"/>
-                      <a:ext cx="5756910" cy="3401695"/>
+                      <a:ext cx="5756910" cy="3021330"/>
                     </a:xfrm>
                     <a:prstGeom prst="rect">
                       <a:avLst/>
@@ -6869,8 +7686,8 @@
       </w:r>
     </w:p>
     <w:sectPr>
-      <w:headerReference w:type="default" r:id="rId21"/>
-      <w:footerReference w:type="default" r:id="rId22"/>
+      <w:headerReference w:type="default" r:id="rId23"/>
+      <w:footerReference w:type="default" r:id="rId24"/>
       <w:pgSz w:w="11906" w:h="16838"/>
       <w:pgMar w:top="1417" w:right="1417" w:bottom="1134" w:left="1417" w:header="708" w:footer="708" w:gutter="0"/>
       <w:cols w:space="708"/>
@@ -7009,13 +7826,7 @@
       <w:rPr>
         <w:lang w:val="en-US"/>
       </w:rPr>
-      <w:t>K</w:t>
-    </w:r>
-    <w:r>
-      <w:rPr>
-        <w:lang w:val="en-US"/>
-      </w:rPr>
-      <w:t>evin Körner</w:t>
+      <w:t>Luca Dreiling</w:t>
     </w:r>
   </w:p>
   <w:p>
@@ -7048,7 +7859,12 @@
         <w:lang w:val="en-US"/>
       </w:rPr>
       <w:tab/>
-      <w:t>Vinzenz Rosenkranz</w:t>
+    </w:r>
+    <w:r>
+      <w:rPr>
+        <w:lang w:val="en-US"/>
+      </w:rPr>
+      <w:t>Kevin Körner</w:t>
     </w:r>
   </w:p>
   <w:p>
@@ -7063,6 +7879,7 @@
         <w:lang w:val="en-US"/>
       </w:rPr>
       <w:tab/>
+      <w:t xml:space="preserve"> </w:t>
     </w:r>
     <w:r>
       <w:rPr>
@@ -7074,15 +7891,32 @@
       <w:rPr>
         <w:lang w:val="en-US"/>
       </w:rPr>
-      <w:t xml:space="preserve">Luca Dreiling </w:t>
+      <w:t>Eva Lanz</w:t>
     </w:r>
   </w:p>
   <w:p>
     <w:pPr>
       <w:pStyle w:val="Kopfzeile"/>
+    </w:pPr>
+    <w:r>
       <w:rPr>
         <w:lang w:val="en-US"/>
       </w:rPr>
+      <w:tab/>
+    </w:r>
+    <w:r>
+      <w:rPr>
+        <w:lang w:val="en-US"/>
+      </w:rPr>
+      <w:tab/>
+    </w:r>
+    <w:r>
+      <w:t>Vinzenz Rosenkranz</w:t>
+    </w:r>
+  </w:p>
+  <w:p>
+    <w:pPr>
+      <w:pStyle w:val="Kopfzeile"/>
     </w:pPr>
   </w:p>
 </w:hdr>

</xml_diff>

<commit_message>
Added Button Quiz Practical Session
</commit_message>
<xml_diff>
--- a/Assets/_Handout/Handout Spring School.docx
+++ b/Assets/_Handout/Handout Spring School.docx
@@ -1,6 +1,6 @@
 
 <file path=word/document.xml><?xml version="1.0" encoding="utf-8"?>
-<w:document xmlns:wpc="http://schemas.microsoft.com/office/word/2010/wordprocessingCanvas" xmlns:cx="http://schemas.microsoft.com/office/drawing/2014/chartex" xmlns:cx1="http://schemas.microsoft.com/office/drawing/2015/9/8/chartex" xmlns:cx2="http://schemas.microsoft.com/office/drawing/2015/10/21/chartex" xmlns:cx3="http://schemas.microsoft.com/office/drawing/2016/5/9/chartex" xmlns:cx4="http://schemas.microsoft.com/office/drawing/2016/5/10/chartex" xmlns:cx5="http://schemas.microsoft.com/office/drawing/2016/5/11/chartex" xmlns:cx6="http://schemas.microsoft.com/office/drawing/2016/5/12/chartex" xmlns:cx7="http://schemas.microsoft.com/office/drawing/2016/5/13/chartex" xmlns:cx8="http://schemas.microsoft.com/office/drawing/2016/5/14/chartex" xmlns:mc="http://schemas.openxmlformats.org/markup-compatibility/2006" xmlns:aink="http://schemas.microsoft.com/office/drawing/2016/ink" xmlns:am3d="http://schemas.microsoft.com/office/drawing/2017/model3d" xmlns:o="urn:schemas-microsoft-com:office:office" xmlns:oel="http://schemas.microsoft.com/office/2019/extlst" xmlns:r="http://schemas.openxmlformats.org/officeDocument/2006/relationships" xmlns:m="http://schemas.openxmlformats.org/officeDocument/2006/math" xmlns:v="urn:schemas-microsoft-com:vml" xmlns:wp14="http://schemas.microsoft.com/office/word/2010/wordprocessingDrawing" xmlns:wp="http://schemas.openxmlformats.org/drawingml/2006/wordprocessingDrawing" xmlns:w10="urn:schemas-microsoft-com:office:word" xmlns:w="http://schemas.openxmlformats.org/wordprocessingml/2006/main" xmlns:w14="http://schemas.microsoft.com/office/word/2010/wordml" xmlns:w15="http://schemas.microsoft.com/office/word/2012/wordml" xmlns:w16cex="http://schemas.microsoft.com/office/word/2018/wordml/cex" xmlns:w16cid="http://schemas.microsoft.com/office/word/2016/wordml/cid" xmlns:w16="http://schemas.microsoft.com/office/word/2018/wordml" xmlns:w16du="http://schemas.microsoft.com/office/word/2023/wordml/word16du" xmlns:w16sdtdh="http://schemas.microsoft.com/office/word/2020/wordml/sdtdatahash" xmlns:w16se="http://schemas.microsoft.com/office/word/2015/wordml/symex" xmlns:wpg="http://schemas.microsoft.com/office/word/2010/wordprocessingGroup" xmlns:wpi="http://schemas.microsoft.com/office/word/2010/wordprocessingInk" xmlns:wne="http://schemas.microsoft.com/office/word/2006/wordml" xmlns:wps="http://schemas.microsoft.com/office/word/2010/wordprocessingShape" mc:Ignorable="w14 w15 w16se w16cid w16 w16cex w16sdtdh wp14">
+<w:document xmlns:wpc="http://schemas.microsoft.com/office/word/2010/wordprocessingCanvas" xmlns:cx="http://schemas.microsoft.com/office/drawing/2014/chartex" xmlns:cx1="http://schemas.microsoft.com/office/drawing/2015/9/8/chartex" xmlns:cx2="http://schemas.microsoft.com/office/drawing/2015/10/21/chartex" xmlns:cx3="http://schemas.microsoft.com/office/drawing/2016/5/9/chartex" xmlns:cx4="http://schemas.microsoft.com/office/drawing/2016/5/10/chartex" xmlns:cx5="http://schemas.microsoft.com/office/drawing/2016/5/11/chartex" xmlns:cx6="http://schemas.microsoft.com/office/drawing/2016/5/12/chartex" xmlns:cx7="http://schemas.microsoft.com/office/drawing/2016/5/13/chartex" xmlns:cx8="http://schemas.microsoft.com/office/drawing/2016/5/14/chartex" xmlns:mc="http://schemas.openxmlformats.org/markup-compatibility/2006" xmlns:aink="http://schemas.microsoft.com/office/drawing/2016/ink" xmlns:am3d="http://schemas.microsoft.com/office/drawing/2017/model3d" xmlns:o="urn:schemas-microsoft-com:office:office" xmlns:oel="http://schemas.microsoft.com/office/2019/extlst" xmlns:r="http://schemas.openxmlformats.org/officeDocument/2006/relationships" xmlns:m="http://schemas.openxmlformats.org/officeDocument/2006/math" xmlns:v="urn:schemas-microsoft-com:vml" xmlns:wp14="http://schemas.microsoft.com/office/word/2010/wordprocessingDrawing" xmlns:wp="http://schemas.openxmlformats.org/drawingml/2006/wordprocessingDrawing" xmlns:w10="urn:schemas-microsoft-com:office:word" xmlns:w="http://schemas.openxmlformats.org/wordprocessingml/2006/main" xmlns:w14="http://schemas.microsoft.com/office/word/2010/wordml" xmlns:w15="http://schemas.microsoft.com/office/word/2012/wordml" xmlns:w16cex="http://schemas.microsoft.com/office/word/2018/wordml/cex" xmlns:w16cid="http://schemas.microsoft.com/office/word/2016/wordml/cid" xmlns:w16="http://schemas.microsoft.com/office/word/2018/wordml" xmlns:w16sdtdh="http://schemas.microsoft.com/office/word/2020/wordml/sdtdatahash" xmlns:w16se="http://schemas.microsoft.com/office/word/2015/wordml/symex" xmlns:wpg="http://schemas.microsoft.com/office/word/2010/wordprocessingGroup" xmlns:wpi="http://schemas.microsoft.com/office/word/2010/wordprocessingInk" xmlns:wne="http://schemas.microsoft.com/office/word/2006/wordml" xmlns:wps="http://schemas.microsoft.com/office/word/2010/wordprocessingShape" mc:Ignorable="w14 w15 w16se w16cid w16 w16cex w16sdtdh wp14">
   <w:body>
     <w:p>
       <w:pPr>
@@ -63,6 +63,7 @@
         </w:rPr>
         <w:t>“</w:t>
       </w:r>
+      <w:proofErr w:type="spellStart"/>
       <w:r>
         <w:rPr>
           <w:lang w:val="en-US" w:eastAsia="de-DE"/>
@@ -81,6 +82,7 @@
         </w:rPr>
         <w:t>Template</w:t>
       </w:r>
+      <w:proofErr w:type="spellEnd"/>
       <w:r>
         <w:rPr>
           <w:lang w:val="en-US" w:eastAsia="de-DE"/>
@@ -129,7 +131,21 @@
         <w:rPr>
           <w:lang w:val="en-US" w:eastAsia="de-DE"/>
         </w:rPr>
-        <w:t>_CompletedExhibit” and “</w:t>
+        <w:t>_</w:t>
+      </w:r>
+      <w:proofErr w:type="spellStart"/>
+      <w:r>
+        <w:rPr>
+          <w:lang w:val="en-US" w:eastAsia="de-DE"/>
+        </w:rPr>
+        <w:t>CompletedExhibit</w:t>
+      </w:r>
+      <w:proofErr w:type="spellEnd"/>
+      <w:r>
+        <w:rPr>
+          <w:lang w:val="en-US" w:eastAsia="de-DE"/>
+        </w:rPr>
+        <w:t>” and “</w:t>
       </w:r>
       <w:r>
         <w:rPr>
@@ -1073,6 +1089,12 @@
           <w:lang w:val="en-US"/>
         </w:rPr>
         <w:t>”</w:t>
+      </w:r>
+      <w:r>
+        <w:rPr>
+          <w:lang w:val="en-US"/>
+        </w:rPr>
+        <w:t xml:space="preserve"> at the top of the Unity-Window</w:t>
       </w:r>
       <w:r>
         <w:rPr>
@@ -1774,7 +1796,21 @@
         <w:rPr>
           <w:lang w:val="en-US"/>
         </w:rPr>
-        <w:t>“MySpringSchoolMuseum”.</w:t>
+        <w:t>“</w:t>
+      </w:r>
+      <w:proofErr w:type="spellStart"/>
+      <w:r>
+        <w:rPr>
+          <w:lang w:val="en-US"/>
+        </w:rPr>
+        <w:t>MySpringSchoolMuseum</w:t>
+      </w:r>
+      <w:proofErr w:type="spellEnd"/>
+      <w:r>
+        <w:rPr>
+          <w:lang w:val="en-US"/>
+        </w:rPr>
+        <w:t>”.</w:t>
       </w:r>
       <w:r>
         <w:rPr>
@@ -1790,30 +1826,22 @@
           <w:lang w:val="en-US"/>
         </w:rPr>
       </w:pPr>
-    </w:p>
-    <w:p>
-      <w:pPr>
-        <w:pStyle w:val="berschrift2"/>
-        <w:rPr>
-          <w:lang w:val="en-US"/>
-        </w:rPr>
-      </w:pPr>
       <w:r>
         <w:rPr>
           <w:noProof/>
           <w:lang w:val="en-US"/>
         </w:rPr>
         <w:drawing>
-          <wp:anchor distT="0" distB="0" distL="114300" distR="114300" simplePos="0" relativeHeight="251659264" behindDoc="0" locked="0" layoutInCell="1" allowOverlap="1" wp14:anchorId="575BA411" wp14:editId="14E8F6B1">
+          <wp:anchor distT="0" distB="0" distL="114300" distR="114300" simplePos="0" relativeHeight="251659264" behindDoc="0" locked="0" layoutInCell="1" allowOverlap="1" wp14:anchorId="575BA411" wp14:editId="2B48EDC5">
             <wp:simplePos x="0" y="0"/>
             <wp:positionH relativeFrom="margin">
               <wp:align>right</wp:align>
             </wp:positionH>
             <wp:positionV relativeFrom="paragraph">
-              <wp:posOffset>5810</wp:posOffset>
+              <wp:posOffset>288925</wp:posOffset>
             </wp:positionV>
-            <wp:extent cx="1000125" cy="1000125"/>
-            <wp:effectExtent l="0" t="0" r="9525" b="9525"/>
+            <wp:extent cx="1077595" cy="1077595"/>
+            <wp:effectExtent l="0" t="0" r="8255" b="8255"/>
             <wp:wrapSquare wrapText="bothSides"/>
             <wp:docPr id="958963769" name="Grafik 3" descr="QR-Code for a YouTube Video about RoomCreation using ExPresS XR's Room Creator"/>
             <wp:cNvGraphicFramePr>
@@ -1844,7 +1872,7 @@
                   <pic:spPr bwMode="auto">
                     <a:xfrm>
                       <a:off x="0" y="0"/>
-                      <a:ext cx="1000125" cy="1000125"/>
+                      <a:ext cx="1077595" cy="1077595"/>
                     </a:xfrm>
                     <a:prstGeom prst="rect">
                       <a:avLst/>
@@ -1866,6 +1894,14 @@
           </wp:anchor>
         </w:drawing>
       </w:r>
+    </w:p>
+    <w:p>
+      <w:pPr>
+        <w:pStyle w:val="berschrift2"/>
+        <w:rPr>
+          <w:lang w:val="en-US"/>
+        </w:rPr>
+      </w:pPr>
       <w:r>
         <w:rPr>
           <w:lang w:val="en-US"/>
@@ -1960,7 +1996,14 @@
         <w:rPr>
           <w:lang w:val="en-US"/>
         </w:rPr>
-        <w:t xml:space="preserve"> Room Creator". Here you can specify the position and extents of your room. The lat</w:t>
+        <w:t xml:space="preserve"> Room Creator". Here you can specify the position and extents </w:t>
+      </w:r>
+      <w:r>
+        <w:rPr>
+          <w:lang w:val="en-US"/>
+        </w:rPr>
+        <w:lastRenderedPageBreak/>
+        <w:t>of your room. The lat</w:t>
       </w:r>
       <w:r>
         <w:rPr>
@@ -1972,14 +2015,7 @@
         <w:rPr>
           <w:lang w:val="en-US"/>
         </w:rPr>
-        <w:t xml:space="preserve">er </w:t>
-      </w:r>
-      <w:r>
-        <w:rPr>
-          <w:lang w:val="en-US"/>
-        </w:rPr>
-        <w:lastRenderedPageBreak/>
-        <w:t xml:space="preserve">describes the distance from the center of the room to the walls. The actual size of the room is double this value. </w:t>
+        <w:t xml:space="preserve">er describes the distance from the center of the room to the walls. The actual size of the room is double this value. </w:t>
       </w:r>
       <w:r>
         <w:rPr>
@@ -2724,12 +2760,14 @@
         </w:rPr>
         <w:t xml:space="preserve"> added a “</w:t>
       </w:r>
+      <w:proofErr w:type="spellStart"/>
       <w:r>
         <w:rPr>
           <w:lang w:val="en-US"/>
         </w:rPr>
         <w:t>MainCamera</w:t>
       </w:r>
+      <w:proofErr w:type="spellEnd"/>
       <w:r>
         <w:rPr>
           <w:lang w:val="en-US"/>
@@ -2962,12 +3000,14 @@
         </w:rPr>
         <w:t>Assets/</w:t>
       </w:r>
+      <w:proofErr w:type="spellStart"/>
       <w:r>
         <w:rPr>
           <w:lang w:val="en-US"/>
         </w:rPr>
         <w:t>MyRoom</w:t>
       </w:r>
+      <w:proofErr w:type="spellEnd"/>
       <w:r>
         <w:rPr>
           <w:lang w:val="en-US"/>
@@ -3298,7 +3338,14 @@
           <w:lang w:val="en-US"/>
         </w:rPr>
         <w:lastRenderedPageBreak/>
-        <w:t>Enter ProBuilder</w:t>
+        <w:t xml:space="preserve">Enter </w:t>
+      </w:r>
+      <w:proofErr w:type="spellStart"/>
+      <w:r>
+        <w:rPr>
+          <w:lang w:val="en-US"/>
+        </w:rPr>
+        <w:t>ProBuilder</w:t>
       </w:r>
       <w:r>
         <w:rPr>
@@ -3310,7 +3357,14 @@
         <w:rPr>
           <w:lang w:val="en-US"/>
         </w:rPr>
-        <w:t xml:space="preserve">s </w:t>
+        <w:t>s</w:t>
+      </w:r>
+      <w:proofErr w:type="spellEnd"/>
+      <w:r>
+        <w:rPr>
+          <w:lang w:val="en-US"/>
+        </w:rPr>
+        <w:t xml:space="preserve"> </w:t>
       </w:r>
       <w:r>
         <w:rPr>
@@ -3567,7 +3621,21 @@
         <w:rPr>
           <w:lang w:val="en-US"/>
         </w:rPr>
-        <w:t xml:space="preserve">To make the outside prettier, add a Skybox. Drag and drop the “WheatFieldFloor.mat” </w:t>
+        <w:t>To make the outside prettier, add a Skybox. Drag and drop the “</w:t>
+      </w:r>
+      <w:proofErr w:type="spellStart"/>
+      <w:r>
+        <w:rPr>
+          <w:lang w:val="en-US"/>
+        </w:rPr>
+        <w:t>WheatFieldFloor.mat</w:t>
+      </w:r>
+      <w:proofErr w:type="spellEnd"/>
+      <w:r>
+        <w:rPr>
+          <w:lang w:val="en-US"/>
+        </w:rPr>
+        <w:t xml:space="preserve">” </w:t>
       </w:r>
       <w:r>
         <w:rPr>
@@ -3593,11 +3661,19 @@
         </w:rPr>
         <w:t>Assets/</w:t>
       </w:r>
-      <w:r>
-        <w:rPr>
-          <w:lang w:val="en-US"/>
-        </w:rPr>
-        <w:t>MyRoom/” onto the background of your Scene.</w:t>
+      <w:proofErr w:type="spellStart"/>
+      <w:r>
+        <w:rPr>
+          <w:lang w:val="en-US"/>
+        </w:rPr>
+        <w:t>MyRoom</w:t>
+      </w:r>
+      <w:proofErr w:type="spellEnd"/>
+      <w:r>
+        <w:rPr>
+          <w:lang w:val="en-US"/>
+        </w:rPr>
+        <w:t>/” onto the background of your Scene.</w:t>
       </w:r>
     </w:p>
     <w:p>
@@ -3620,15 +3696,15 @@
           <w:lang w:val="en-US"/>
         </w:rPr>
         <w:drawing>
-          <wp:anchor distT="0" distB="0" distL="114300" distR="114300" simplePos="0" relativeHeight="251658240" behindDoc="0" locked="0" layoutInCell="1" allowOverlap="1" wp14:anchorId="709AF827" wp14:editId="031E428C">
+          <wp:anchor distT="0" distB="0" distL="114300" distR="114300" simplePos="0" relativeHeight="251658240" behindDoc="0" locked="0" layoutInCell="1" allowOverlap="1" wp14:anchorId="709AF827" wp14:editId="7CF35DB5">
             <wp:simplePos x="0" y="0"/>
             <wp:positionH relativeFrom="margin">
               <wp:align>right</wp:align>
             </wp:positionH>
             <wp:positionV relativeFrom="paragraph">
-              <wp:posOffset>10603</wp:posOffset>
+              <wp:posOffset>5715</wp:posOffset>
             </wp:positionV>
-            <wp:extent cx="1035050" cy="1035050"/>
+            <wp:extent cx="1129665" cy="1129665"/>
             <wp:effectExtent l="0" t="0" r="0" b="0"/>
             <wp:wrapSquare wrapText="bothSides"/>
             <wp:docPr id="1665002273" name="Grafik 2" descr="QR Code about ExPresS XR's Exhibition Diplays"/>
@@ -3660,7 +3736,7 @@
                   <pic:spPr bwMode="auto">
                     <a:xfrm>
                       <a:off x="0" y="0"/>
-                      <a:ext cx="1035050" cy="1035050"/>
+                      <a:ext cx="1129665" cy="1129665"/>
                     </a:xfrm>
                     <a:prstGeom prst="rect">
                       <a:avLst/>
@@ -4106,6 +4182,7 @@
         </w:rPr>
         <w:t xml:space="preserve">Find the </w:t>
       </w:r>
+      <w:proofErr w:type="spellStart"/>
       <w:r>
         <w:rPr>
           <w:i/>
@@ -4114,6 +4191,7 @@
         </w:rPr>
         <w:t>RomanCoin</w:t>
       </w:r>
+      <w:proofErr w:type="spellEnd"/>
       <w:r>
         <w:rPr>
           <w:lang w:val="en-US"/>
@@ -4130,8 +4208,16 @@
         <w:rPr>
           <w:lang w:val="en-US"/>
         </w:rPr>
-        <w:t>/MyExhibits</w:t>
-      </w:r>
+        <w:t>/</w:t>
+      </w:r>
+      <w:proofErr w:type="spellStart"/>
+      <w:r>
+        <w:rPr>
+          <w:lang w:val="en-US"/>
+        </w:rPr>
+        <w:t>MyExhibits</w:t>
+      </w:r>
+      <w:proofErr w:type="spellEnd"/>
       <w:r>
         <w:rPr>
           <w:lang w:val="en-US"/>
@@ -4558,12 +4644,14 @@
         </w:rPr>
         <w:t>Assets/</w:t>
       </w:r>
+      <w:proofErr w:type="spellStart"/>
       <w:r>
         <w:rPr>
           <w:lang w:val="en-US"/>
         </w:rPr>
         <w:t>MyExhibits</w:t>
       </w:r>
+      <w:proofErr w:type="spellEnd"/>
       <w:r>
         <w:rPr>
           <w:lang w:val="en-US"/>
@@ -5011,197 +5099,13 @@
           <w:lang w:val="en-US"/>
         </w:rPr>
         <w:lastRenderedPageBreak/>
-        <w:t>Practical Session 2</w:t>
-      </w:r>
-    </w:p>
-    <w:p>
-      <w:pPr>
-        <w:pStyle w:val="Titel"/>
-        <w:jc w:val="center"/>
-        <w:rPr>
-          <w:lang w:val="en-US"/>
-        </w:rPr>
-      </w:pPr>
-      <w:r>
-        <w:rPr>
-          <w:lang w:val="en-US"/>
-        </w:rPr>
-        <w:t>TODO: QuizCreation</w:t>
-      </w:r>
-    </w:p>
-    <w:p>
-      <w:pPr>
-        <w:pStyle w:val="Titel"/>
-        <w:jc w:val="center"/>
-        <w:rPr>
-          <w:lang w:val="en-US"/>
-        </w:rPr>
-      </w:pPr>
-    </w:p>
-    <w:p>
-      <w:pPr>
-        <w:pStyle w:val="Titel"/>
-        <w:jc w:val="center"/>
-        <w:rPr>
-          <w:lang w:val="en-US"/>
-        </w:rPr>
-      </w:pPr>
-    </w:p>
-    <w:p>
-      <w:pPr>
-        <w:pStyle w:val="Titel"/>
-        <w:jc w:val="center"/>
-        <w:rPr>
-          <w:lang w:val="en-US"/>
-        </w:rPr>
-      </w:pPr>
-    </w:p>
-    <w:p>
-      <w:pPr>
-        <w:pStyle w:val="Titel"/>
-        <w:jc w:val="center"/>
-        <w:rPr>
-          <w:lang w:val="en-US"/>
-        </w:rPr>
-      </w:pPr>
-    </w:p>
-    <w:p>
-      <w:pPr>
-        <w:pStyle w:val="Titel"/>
-        <w:jc w:val="center"/>
-        <w:rPr>
-          <w:lang w:val="en-US"/>
-        </w:rPr>
-      </w:pPr>
-    </w:p>
-    <w:p>
-      <w:pPr>
-        <w:pStyle w:val="Titel"/>
-        <w:jc w:val="center"/>
-        <w:rPr>
-          <w:lang w:val="en-US"/>
-        </w:rPr>
-      </w:pPr>
-    </w:p>
-    <w:p>
-      <w:pPr>
-        <w:pStyle w:val="Titel"/>
-        <w:jc w:val="center"/>
-        <w:rPr>
-          <w:lang w:val="en-US"/>
-        </w:rPr>
-      </w:pPr>
-    </w:p>
-    <w:p>
-      <w:pPr>
-        <w:pStyle w:val="Titel"/>
-        <w:jc w:val="center"/>
-        <w:rPr>
-          <w:lang w:val="en-US"/>
-        </w:rPr>
-      </w:pPr>
-    </w:p>
-    <w:p>
-      <w:pPr>
-        <w:pStyle w:val="Titel"/>
-        <w:jc w:val="center"/>
-        <w:rPr>
-          <w:lang w:val="en-US"/>
-        </w:rPr>
-      </w:pPr>
-    </w:p>
-    <w:p>
-      <w:pPr>
-        <w:pStyle w:val="Titel"/>
-        <w:jc w:val="center"/>
-        <w:rPr>
-          <w:lang w:val="en-US"/>
-        </w:rPr>
-      </w:pPr>
-    </w:p>
-    <w:p>
-      <w:pPr>
-        <w:pStyle w:val="Titel"/>
-        <w:jc w:val="center"/>
-        <w:rPr>
-          <w:lang w:val="en-US"/>
-        </w:rPr>
-      </w:pPr>
-    </w:p>
-    <w:p>
-      <w:pPr>
-        <w:pStyle w:val="Titel"/>
-        <w:jc w:val="center"/>
-        <w:rPr>
-          <w:lang w:val="en-US"/>
-        </w:rPr>
-      </w:pPr>
-    </w:p>
-    <w:p>
-      <w:pPr>
-        <w:pStyle w:val="Titel"/>
-        <w:jc w:val="center"/>
-        <w:rPr>
-          <w:lang w:val="en-US"/>
-        </w:rPr>
-      </w:pPr>
-    </w:p>
-    <w:p>
-      <w:pPr>
-        <w:pStyle w:val="Titel"/>
-        <w:jc w:val="center"/>
-        <w:rPr>
-          <w:lang w:val="en-US"/>
-        </w:rPr>
-      </w:pPr>
-    </w:p>
-    <w:p>
-      <w:pPr>
-        <w:pStyle w:val="Titel"/>
-        <w:jc w:val="center"/>
-        <w:rPr>
-          <w:lang w:val="en-US"/>
-        </w:rPr>
-      </w:pPr>
-    </w:p>
-    <w:p>
-      <w:pPr>
-        <w:pStyle w:val="Titel"/>
-        <w:jc w:val="center"/>
-        <w:rPr>
-          <w:lang w:val="en-US"/>
-        </w:rPr>
-      </w:pPr>
-    </w:p>
-    <w:p>
-      <w:pPr>
-        <w:pStyle w:val="Titel"/>
-        <w:jc w:val="center"/>
-        <w:rPr>
-          <w:lang w:val="en-US"/>
-        </w:rPr>
-      </w:pPr>
-    </w:p>
-    <w:p>
-      <w:pPr>
-        <w:pStyle w:val="Titel"/>
-        <w:jc w:val="center"/>
-        <w:rPr>
-          <w:lang w:val="en-US"/>
-        </w:rPr>
-      </w:pPr>
-      <w:r>
-        <w:rPr>
-          <w:lang w:val="en-US"/>
-        </w:rPr>
-        <w:lastRenderedPageBreak/>
         <w:t xml:space="preserve">Practical Session </w:t>
       </w:r>
       <w:r>
         <w:rPr>
           <w:lang w:val="en-US"/>
         </w:rPr>
-        <w:t>3</w:t>
+        <w:t>2</w:t>
       </w:r>
     </w:p>
     <w:p>
@@ -5246,7 +5150,21 @@
         <w:rPr>
           <w:lang w:val="en-US"/>
         </w:rPr>
-        <w:t xml:space="preserve"> the goal is to also add the scanned object to the exhibition. We added the results of an earlier scan at "Assets/MyScan/".</w:t>
+        <w:t xml:space="preserve"> the goal is to also add the scanned object to the exhibition. We added the results of an earlier scan at "Assets/</w:t>
+      </w:r>
+      <w:proofErr w:type="spellStart"/>
+      <w:r>
+        <w:rPr>
+          <w:lang w:val="en-US"/>
+        </w:rPr>
+        <w:t>MyScan</w:t>
+      </w:r>
+      <w:proofErr w:type="spellEnd"/>
+      <w:r>
+        <w:rPr>
+          <w:lang w:val="en-US"/>
+        </w:rPr>
+        <w:t>/".</w:t>
       </w:r>
     </w:p>
     <w:p>
@@ -5285,8 +5203,16 @@
         <w:rPr>
           <w:lang w:val="en-US"/>
         </w:rPr>
-        <w:t xml:space="preserve"> the right side. Also name it "My Scan Prefab". Select the "MyScanModel</w:t>
-      </w:r>
+        <w:t xml:space="preserve"> the right side. Also name it "My Scan Prefab". Select the "</w:t>
+      </w:r>
+      <w:proofErr w:type="spellStart"/>
+      <w:r>
+        <w:rPr>
+          <w:lang w:val="en-US"/>
+        </w:rPr>
+        <w:t>MyScanModel</w:t>
+      </w:r>
+      <w:proofErr w:type="spellEnd"/>
       <w:r>
         <w:rPr>
           <w:lang w:val="en-US"/>
@@ -5561,7 +5487,14 @@
         <w:rPr>
           <w:lang w:val="en-US"/>
         </w:rPr>
-        <w:t>We will first add the rough shape, its rotation and exact size can be changed later. Using ProBuilder</w:t>
+        <w:t xml:space="preserve">We will first add the rough shape, its rotation and exact size can be changed later. Using </w:t>
+      </w:r>
+      <w:proofErr w:type="spellStart"/>
+      <w:r>
+        <w:rPr>
+          <w:lang w:val="en-US"/>
+        </w:rPr>
+        <w:t>ProBuilder</w:t>
       </w:r>
       <w:r>
         <w:rPr>
@@ -5573,7 +5506,14 @@
         <w:rPr>
           <w:lang w:val="en-US"/>
         </w:rPr>
-        <w:t>s "New Shape" to add a cylinder</w:t>
+        <w:t>s</w:t>
+      </w:r>
+      <w:proofErr w:type="spellEnd"/>
+      <w:r>
+        <w:rPr>
+          <w:lang w:val="en-US"/>
+        </w:rPr>
+        <w:t xml:space="preserve"> "New Shape" to add a cylinder</w:t>
       </w:r>
       <w:r>
         <w:rPr>
@@ -5911,6 +5851,7 @@
         </w:rPr>
         <w:t xml:space="preserve">- and a </w:t>
       </w:r>
+      <w:proofErr w:type="spellStart"/>
       <w:r>
         <w:rPr>
           <w:b/>
@@ -5919,6 +5860,7 @@
         </w:rPr>
         <w:t>XRGrabInteractable</w:t>
       </w:r>
+      <w:proofErr w:type="spellEnd"/>
       <w:r>
         <w:rPr>
           <w:lang w:val="en-US"/>
@@ -6043,7 +5985,21 @@
         <w:rPr>
           <w:lang w:val="en-US"/>
         </w:rPr>
-        <w:t>Assets/MyExhibits/</w:t>
+        <w:t>Assets/</w:t>
+      </w:r>
+      <w:proofErr w:type="spellStart"/>
+      <w:r>
+        <w:rPr>
+          <w:lang w:val="en-US"/>
+        </w:rPr>
+        <w:t>MyExhibits</w:t>
+      </w:r>
+      <w:proofErr w:type="spellEnd"/>
+      <w:r>
+        <w:rPr>
+          <w:lang w:val="en-US"/>
+        </w:rPr>
+        <w:t>/</w:t>
       </w:r>
       <w:r>
         <w:rPr>
@@ -6319,7 +6275,21 @@
               <w:rPr>
                 <w:lang w:val="en-US"/>
               </w:rPr>
-              <w:t>The face shows Athena, goddess of Wisdom, Warfare and Handicaft and patron of Athens.</w:t>
+              <w:t xml:space="preserve">The face shows Athena, goddess of Wisdom, Warfare and </w:t>
+            </w:r>
+            <w:proofErr w:type="spellStart"/>
+            <w:r>
+              <w:rPr>
+                <w:lang w:val="en-US"/>
+              </w:rPr>
+              <w:t>Handicaft</w:t>
+            </w:r>
+            <w:proofErr w:type="spellEnd"/>
+            <w:r>
+              <w:rPr>
+                <w:lang w:val="en-US"/>
+              </w:rPr>
+              <w:t xml:space="preserve"> and patron of Athens.</w:t>
             </w:r>
           </w:p>
         </w:tc>
@@ -6916,8 +6886,1265 @@
         <w:rPr>
           <w:lang w:val="en-US"/>
         </w:rPr>
-        <w:t xml:space="preserve"> place an Exit Sign over it. One can be instantiated by right-clicking in the Hierarchy and selecting "ExPresS XR &gt; Misc &gt; Exit Sign".</w:t>
-      </w:r>
+        <w:t xml:space="preserve"> place an Exit Sign over it. One can be instantiated by right-clicking in the Hierarchy and selecting "ExPresS XR &gt; </w:t>
+      </w:r>
+      <w:proofErr w:type="spellStart"/>
+      <w:r>
+        <w:rPr>
+          <w:lang w:val="en-US"/>
+        </w:rPr>
+        <w:t>Misc</w:t>
+      </w:r>
+      <w:proofErr w:type="spellEnd"/>
+      <w:r>
+        <w:rPr>
+          <w:lang w:val="en-US"/>
+        </w:rPr>
+        <w:t xml:space="preserve"> &gt; Exit Sign".</w:t>
+      </w:r>
+    </w:p>
+    <w:p>
+      <w:pPr>
+        <w:pStyle w:val="berschrift2"/>
+        <w:rPr>
+          <w:lang w:val="en-US"/>
+        </w:rPr>
+      </w:pPr>
+    </w:p>
+    <w:p>
+      <w:pPr>
+        <w:pStyle w:val="Titel"/>
+        <w:jc w:val="center"/>
+        <w:rPr>
+          <w:lang w:val="en-US"/>
+        </w:rPr>
+      </w:pPr>
+    </w:p>
+    <w:p>
+      <w:pPr>
+        <w:pStyle w:val="Titel"/>
+        <w:jc w:val="center"/>
+        <w:rPr>
+          <w:lang w:val="en-US"/>
+        </w:rPr>
+      </w:pPr>
+    </w:p>
+    <w:p>
+      <w:pPr>
+        <w:pStyle w:val="Titel"/>
+        <w:jc w:val="center"/>
+        <w:rPr>
+          <w:lang w:val="en-US"/>
+        </w:rPr>
+      </w:pPr>
+    </w:p>
+    <w:p>
+      <w:pPr>
+        <w:pStyle w:val="Titel"/>
+        <w:jc w:val="center"/>
+        <w:rPr>
+          <w:lang w:val="en-US"/>
+        </w:rPr>
+      </w:pPr>
+    </w:p>
+    <w:p>
+      <w:pPr>
+        <w:pStyle w:val="Titel"/>
+        <w:jc w:val="center"/>
+        <w:rPr>
+          <w:lang w:val="en-US"/>
+        </w:rPr>
+      </w:pPr>
+    </w:p>
+    <w:p>
+      <w:pPr>
+        <w:pStyle w:val="Titel"/>
+        <w:jc w:val="center"/>
+        <w:rPr>
+          <w:lang w:val="en-US"/>
+        </w:rPr>
+      </w:pPr>
+    </w:p>
+    <w:p>
+      <w:pPr>
+        <w:pStyle w:val="Titel"/>
+        <w:jc w:val="center"/>
+        <w:rPr>
+          <w:lang w:val="en-US"/>
+        </w:rPr>
+      </w:pPr>
+    </w:p>
+    <w:p>
+      <w:pPr>
+        <w:pStyle w:val="Titel"/>
+        <w:jc w:val="center"/>
+        <w:rPr>
+          <w:lang w:val="en-US"/>
+        </w:rPr>
+      </w:pPr>
+    </w:p>
+    <w:p>
+      <w:pPr>
+        <w:pStyle w:val="Titel"/>
+        <w:jc w:val="center"/>
+        <w:rPr>
+          <w:lang w:val="en-US"/>
+        </w:rPr>
+      </w:pPr>
+    </w:p>
+    <w:p>
+      <w:pPr>
+        <w:pStyle w:val="Titel"/>
+        <w:jc w:val="center"/>
+        <w:rPr>
+          <w:lang w:val="en-US"/>
+        </w:rPr>
+      </w:pPr>
+    </w:p>
+    <w:p>
+      <w:pPr>
+        <w:pStyle w:val="Titel"/>
+        <w:jc w:val="center"/>
+        <w:rPr>
+          <w:lang w:val="en-US"/>
+        </w:rPr>
+      </w:pPr>
+    </w:p>
+    <w:p>
+      <w:pPr>
+        <w:pStyle w:val="Titel"/>
+        <w:jc w:val="center"/>
+        <w:rPr>
+          <w:lang w:val="en-US"/>
+        </w:rPr>
+      </w:pPr>
+    </w:p>
+    <w:p>
+      <w:pPr>
+        <w:pStyle w:val="Titel"/>
+        <w:jc w:val="center"/>
+        <w:rPr>
+          <w:lang w:val="en-US"/>
+        </w:rPr>
+      </w:pPr>
+    </w:p>
+    <w:p>
+      <w:pPr>
+        <w:pStyle w:val="Titel"/>
+        <w:jc w:val="center"/>
+        <w:rPr>
+          <w:lang w:val="en-US"/>
+        </w:rPr>
+      </w:pPr>
+    </w:p>
+    <w:p>
+      <w:pPr>
+        <w:pStyle w:val="Titel"/>
+        <w:jc w:val="center"/>
+        <w:rPr>
+          <w:lang w:val="en-US"/>
+        </w:rPr>
+      </w:pPr>
+    </w:p>
+    <w:p>
+      <w:pPr>
+        <w:pStyle w:val="Titel"/>
+        <w:jc w:val="center"/>
+        <w:rPr>
+          <w:lang w:val="en-US"/>
+        </w:rPr>
+      </w:pPr>
+    </w:p>
+    <w:p>
+      <w:pPr>
+        <w:pStyle w:val="Titel"/>
+        <w:jc w:val="center"/>
+        <w:rPr>
+          <w:lang w:val="en-US"/>
+        </w:rPr>
+      </w:pPr>
+    </w:p>
+    <w:p>
+      <w:pPr>
+        <w:pStyle w:val="Titel"/>
+        <w:jc w:val="center"/>
+        <w:rPr>
+          <w:lang w:val="en-US"/>
+        </w:rPr>
+      </w:pPr>
+      <w:r>
+        <w:rPr>
+          <w:lang w:val="en-US"/>
+        </w:rPr>
+        <w:lastRenderedPageBreak/>
+        <w:t>Practical Session 3</w:t>
+      </w:r>
+    </w:p>
+    <w:p>
+      <w:pPr>
+        <w:rPr>
+          <w:lang w:val="en-US"/>
+        </w:rPr>
+      </w:pPr>
+      <w:r>
+        <w:rPr>
+          <w:lang w:val="en-US"/>
+        </w:rPr>
+        <w:t>One of the most common elements of  knowledge validation in exhibitions is the use of quizzes. Sadly, younger visitors often dislike this way of getting tested since it reminds them of exams. To provide more modern types of quizzes and thereby hopefully motivate the audience to participate, ExPresS XR contains a quiz builder.</w:t>
+      </w:r>
+    </w:p>
+    <w:p>
+      <w:pPr>
+        <w:pStyle w:val="berschrift2"/>
+        <w:rPr>
+          <w:lang w:val="en-US"/>
+        </w:rPr>
+      </w:pPr>
+      <w:r>
+        <w:rPr>
+          <w:noProof/>
+          <w:lang w:val="en-US"/>
+        </w:rPr>
+        <w:drawing>
+          <wp:anchor distT="0" distB="0" distL="114300" distR="114300" simplePos="0" relativeHeight="251679744" behindDoc="0" locked="0" layoutInCell="1" allowOverlap="1" wp14:anchorId="05DE4B2F" wp14:editId="3BF6F77B">
+            <wp:simplePos x="0" y="0"/>
+            <wp:positionH relativeFrom="margin">
+              <wp:align>right</wp:align>
+            </wp:positionH>
+            <wp:positionV relativeFrom="paragraph">
+              <wp:posOffset>4900</wp:posOffset>
+            </wp:positionV>
+            <wp:extent cx="1104181" cy="1104181"/>
+            <wp:effectExtent l="0" t="0" r="1270" b="1270"/>
+            <wp:wrapSquare wrapText="bothSides"/>
+            <wp:docPr id="837637572" name="Grafik 1" descr="Ein Bild, das Muster, Pixel, Design enthält.&#10;&#10;Automatisch generierte Beschreibung"/>
+            <wp:cNvGraphicFramePr>
+              <a:graphicFrameLocks xmlns:a="http://schemas.openxmlformats.org/drawingml/2006/main" noChangeAspect="1"/>
+            </wp:cNvGraphicFramePr>
+            <a:graphic xmlns:a="http://schemas.openxmlformats.org/drawingml/2006/main">
+              <a:graphicData uri="http://schemas.openxmlformats.org/drawingml/2006/picture">
+                <pic:pic xmlns:pic="http://schemas.openxmlformats.org/drawingml/2006/picture">
+                  <pic:nvPicPr>
+                    <pic:cNvPr id="837637572" name="Grafik 1" descr="Ein Bild, das Muster, Pixel, Design enthält.&#10;&#10;Automatisch generierte Beschreibung"/>
+                    <pic:cNvPicPr>
+                      <a:picLocks noChangeAspect="1" noChangeArrowheads="1"/>
+                    </pic:cNvPicPr>
+                  </pic:nvPicPr>
+                  <pic:blipFill>
+                    <a:blip r:embed="rId20" cstate="print">
+                      <a:extLst>
+                        <a:ext uri="{28A0092B-C50C-407E-A947-70E740481C1C}">
+                          <a14:useLocalDpi xmlns:a14="http://schemas.microsoft.com/office/drawing/2010/main" val="0"/>
+                        </a:ext>
+                      </a:extLst>
+                    </a:blip>
+                    <a:srcRect/>
+                    <a:stretch>
+                      <a:fillRect/>
+                    </a:stretch>
+                  </pic:blipFill>
+                  <pic:spPr bwMode="auto">
+                    <a:xfrm>
+                      <a:off x="0" y="0"/>
+                      <a:ext cx="1104181" cy="1104181"/>
+                    </a:xfrm>
+                    <a:prstGeom prst="rect">
+                      <a:avLst/>
+                    </a:prstGeom>
+                    <a:noFill/>
+                    <a:ln>
+                      <a:noFill/>
+                    </a:ln>
+                  </pic:spPr>
+                </pic:pic>
+              </a:graphicData>
+            </a:graphic>
+            <wp14:sizeRelH relativeFrom="margin">
+              <wp14:pctWidth>0</wp14:pctWidth>
+            </wp14:sizeRelH>
+            <wp14:sizeRelV relativeFrom="margin">
+              <wp14:pctHeight>0</wp14:pctHeight>
+            </wp14:sizeRelV>
+          </wp:anchor>
+        </w:drawing>
+      </w:r>
+      <w:r>
+        <w:rPr>
+          <w:lang w:val="en-US"/>
+        </w:rPr>
+        <w:t>Create your own Quiz!</w:t>
+      </w:r>
+    </w:p>
+    <w:p>
+      <w:pPr>
+        <w:rPr>
+          <w:lang w:val="en-US"/>
+        </w:rPr>
+      </w:pPr>
+      <w:r>
+        <w:rPr>
+          <w:lang w:val="en-US"/>
+        </w:rPr>
+        <w:tab/>
+        <w:t xml:space="preserve">Tutorial-Video: </w:t>
+      </w:r>
+      <w:hyperlink r:id="rId21" w:history="1">
+        <w:r>
+          <w:rPr>
+            <w:rStyle w:val="Hyperlink"/>
+            <w:lang w:val="en-US"/>
+          </w:rPr>
+          <w:t>https://www.youtube.com/watch?v=-k2wBBZ9a1w</w:t>
+        </w:r>
+      </w:hyperlink>
+    </w:p>
+    <w:p>
+      <w:pPr>
+        <w:rPr>
+          <w:lang w:val="en-US"/>
+        </w:rPr>
+      </w:pPr>
+      <w:r>
+        <w:rPr>
+          <w:lang w:val="en-US"/>
+        </w:rPr>
+        <w:t>To create your own quiz, activate “ExPresS XR &gt; Button Quiz Setup” at the top of the Unity window.</w:t>
+      </w:r>
+    </w:p>
+    <w:p>
+      <w:pPr>
+        <w:rPr>
+          <w:lang w:val="en-US"/>
+        </w:rPr>
+      </w:pPr>
+      <w:r>
+        <w:rPr>
+          <w:lang w:val="en-US"/>
+        </w:rPr>
+        <w:t xml:space="preserve">In the first dialog, an existing quiz can be edited. As we do not want to edit but rather create a new quiz, the “Quiz Config” must be set to </w:t>
+      </w:r>
+      <w:r>
+        <w:rPr>
+          <w:b/>
+          <w:bCs/>
+          <w:lang w:val="en-US"/>
+        </w:rPr>
+        <w:t>None</w:t>
+      </w:r>
+      <w:r>
+        <w:rPr>
+          <w:lang w:val="en-US"/>
+        </w:rPr>
+        <w:t>. Continue by clicking the “Next”-Button on the bottom right of the dialog.</w:t>
+      </w:r>
+    </w:p>
+    <w:p>
+      <w:pPr>
+        <w:rPr>
+          <w:lang w:val="en-US"/>
+        </w:rPr>
+      </w:pPr>
+      <w:r>
+        <w:rPr>
+          <w:lang w:val="en-US"/>
+        </w:rPr>
+        <w:t>Next enter the following settings:</w:t>
+      </w:r>
+    </w:p>
+    <w:p>
+      <w:pPr>
+        <w:pStyle w:val="Listenabsatz"/>
+        <w:numPr>
+          <w:ilvl w:val="0"/>
+          <w:numId w:val="5"/>
+        </w:numPr>
+        <w:rPr>
+          <w:b/>
+          <w:bCs/>
+          <w:lang w:val="en-US"/>
+        </w:rPr>
+      </w:pPr>
+      <w:r>
+        <w:rPr>
+          <w:lang w:val="en-US"/>
+        </w:rPr>
+        <w:t xml:space="preserve">“Quiz Mode”: </w:t>
+      </w:r>
+      <w:r>
+        <w:rPr>
+          <w:b/>
+          <w:bCs/>
+          <w:lang w:val="en-US"/>
+        </w:rPr>
+        <w:t>Single Choice</w:t>
+      </w:r>
+    </w:p>
+    <w:p>
+      <w:pPr>
+        <w:pStyle w:val="Listenabsatz"/>
+        <w:numPr>
+          <w:ilvl w:val="0"/>
+          <w:numId w:val="5"/>
+        </w:numPr>
+        <w:rPr>
+          <w:lang w:val="en-US"/>
+        </w:rPr>
+      </w:pPr>
+      <w:r>
+        <w:rPr>
+          <w:lang w:val="en-US"/>
+        </w:rPr>
+        <w:t xml:space="preserve">“Question Ordering”: </w:t>
+      </w:r>
+      <w:r>
+        <w:rPr>
+          <w:b/>
+          <w:bCs/>
+          <w:lang w:val="en-US"/>
+        </w:rPr>
+        <w:t>Random</w:t>
+      </w:r>
+    </w:p>
+    <w:p>
+      <w:pPr>
+        <w:pStyle w:val="Listenabsatz"/>
+        <w:numPr>
+          <w:ilvl w:val="0"/>
+          <w:numId w:val="5"/>
+        </w:numPr>
+        <w:rPr>
+          <w:lang w:val="en-US"/>
+        </w:rPr>
+      </w:pPr>
+      <w:r>
+        <w:rPr>
+          <w:lang w:val="en-US"/>
+        </w:rPr>
+        <w:t xml:space="preserve">“Number of Answers”: </w:t>
+      </w:r>
+      <w:r>
+        <w:rPr>
+          <w:b/>
+          <w:bCs/>
+          <w:lang w:val="en-US"/>
+        </w:rPr>
+        <w:t>Two</w:t>
+      </w:r>
+    </w:p>
+    <w:p>
+      <w:pPr>
+        <w:pStyle w:val="Listenabsatz"/>
+        <w:numPr>
+          <w:ilvl w:val="0"/>
+          <w:numId w:val="5"/>
+        </w:numPr>
+        <w:rPr>
+          <w:lang w:val="en-US"/>
+        </w:rPr>
+      </w:pPr>
+      <w:r>
+        <w:rPr>
+          <w:lang w:val="en-US"/>
+        </w:rPr>
+        <w:t xml:space="preserve">“Question Type”: </w:t>
+      </w:r>
+      <w:r>
+        <w:rPr>
+          <w:b/>
+          <w:bCs/>
+          <w:lang w:val="en-US"/>
+        </w:rPr>
+        <w:t>Text</w:t>
+      </w:r>
+    </w:p>
+    <w:p>
+      <w:pPr>
+        <w:pStyle w:val="Listenabsatz"/>
+        <w:numPr>
+          <w:ilvl w:val="0"/>
+          <w:numId w:val="5"/>
+        </w:numPr>
+        <w:rPr>
+          <w:lang w:val="en-US"/>
+        </w:rPr>
+      </w:pPr>
+      <w:r>
+        <w:rPr>
+          <w:lang w:val="en-US"/>
+        </w:rPr>
+        <w:t xml:space="preserve">“Answer Type”: </w:t>
+      </w:r>
+      <w:r>
+        <w:rPr>
+          <w:b/>
+          <w:bCs/>
+          <w:lang w:val="en-US"/>
+        </w:rPr>
+        <w:t>Text</w:t>
+      </w:r>
+    </w:p>
+    <w:p>
+      <w:pPr>
+        <w:pStyle w:val="Listenabsatz"/>
+        <w:numPr>
+          <w:ilvl w:val="0"/>
+          <w:numId w:val="5"/>
+        </w:numPr>
+        <w:rPr>
+          <w:lang w:val="en-US"/>
+        </w:rPr>
+      </w:pPr>
+      <w:r>
+        <w:rPr>
+          <w:lang w:val="en-US"/>
+        </w:rPr>
+        <w:t xml:space="preserve">“Feedback Mode”: </w:t>
+      </w:r>
+      <w:r>
+        <w:rPr>
+          <w:b/>
+          <w:bCs/>
+          <w:lang w:val="en-US"/>
+        </w:rPr>
+        <w:t>Always</w:t>
+      </w:r>
+      <w:r>
+        <w:rPr>
+          <w:lang w:val="en-US"/>
+        </w:rPr>
+        <w:t xml:space="preserve"> </w:t>
+      </w:r>
+      <w:r>
+        <w:rPr>
+          <w:b/>
+          <w:bCs/>
+          <w:lang w:val="en-US"/>
+        </w:rPr>
+        <w:t>Correct</w:t>
+      </w:r>
+    </w:p>
+    <w:p>
+      <w:pPr>
+        <w:pStyle w:val="Listenabsatz"/>
+        <w:numPr>
+          <w:ilvl w:val="0"/>
+          <w:numId w:val="5"/>
+        </w:numPr>
+        <w:rPr>
+          <w:lang w:val="en-US"/>
+        </w:rPr>
+      </w:pPr>
+      <w:r>
+        <w:rPr>
+          <w:lang w:val="en-US"/>
+        </w:rPr>
+        <w:t xml:space="preserve">“Feedback Type”  </w:t>
+      </w:r>
+      <w:r>
+        <w:rPr>
+          <w:b/>
+          <w:bCs/>
+          <w:lang w:val="en-US"/>
+        </w:rPr>
+        <w:t>Show</w:t>
+      </w:r>
+      <w:r>
+        <w:rPr>
+          <w:lang w:val="en-US"/>
+        </w:rPr>
+        <w:t xml:space="preserve"> </w:t>
+      </w:r>
+      <w:r>
+        <w:rPr>
+          <w:b/>
+          <w:bCs/>
+          <w:lang w:val="en-US"/>
+        </w:rPr>
+        <w:t>Answers</w:t>
+      </w:r>
+    </w:p>
+    <w:p>
+      <w:pPr>
+        <w:rPr>
+          <w:lang w:val="en-US"/>
+        </w:rPr>
+      </w:pPr>
+      <w:r>
+        <w:rPr>
+          <w:lang w:val="en-US"/>
+        </w:rPr>
+        <w:t xml:space="preserve">Proceed by clicking “Next”. </w:t>
+      </w:r>
+    </w:p>
+    <w:p>
+      <w:pPr>
+        <w:rPr>
+          <w:lang w:val="en-US"/>
+        </w:rPr>
+      </w:pPr>
+      <w:r>
+        <w:rPr>
+          <w:lang w:val="en-US"/>
+        </w:rPr>
+        <w:t xml:space="preserve">Skip the third and fourth steps by clicking “Next” again, as we already created our room. </w:t>
+      </w:r>
+    </w:p>
+    <w:p>
+      <w:pPr>
+        <w:rPr>
+          <w:lang w:val="en-US"/>
+        </w:rPr>
+      </w:pPr>
+      <w:r>
+        <w:rPr>
+          <w:lang w:val="en-US"/>
+        </w:rPr>
+        <w:t xml:space="preserve">Create and set up the interactive buttons by clicking “Create Buttons” and proceed by clicking “Next” in the fifth dialog. </w:t>
+      </w:r>
+    </w:p>
+    <w:p>
+      <w:pPr>
+        <w:rPr>
+          <w:lang w:val="en-US"/>
+        </w:rPr>
+      </w:pPr>
+      <w:r>
+        <w:rPr>
+          <w:lang w:val="en-US"/>
+        </w:rPr>
+        <w:t>In the sixth dialog, create the quit displays for visualizing the questions by clicking “Create Questioning Displays” and continue with “Next”.</w:t>
+      </w:r>
+    </w:p>
+    <w:p>
+      <w:pPr>
+        <w:rPr>
+          <w:lang w:val="en-US"/>
+        </w:rPr>
+      </w:pPr>
+      <w:r>
+        <w:rPr>
+          <w:lang w:val="en-US"/>
+        </w:rPr>
+        <w:t>In the seventh dialog, you can add the textual question to your quiz. Since we set the number of answers to two, it is only possible to provide two answers per question. To mark an answer as correct, check the checkbox next to it. Add and remove questions using the “+”- and “-“-buttons.</w:t>
+      </w:r>
+      <w:r>
+        <w:rPr>
+          <w:lang w:val="en-US"/>
+        </w:rPr>
+        <w:br/>
+        <w:t>Add these three questions or formulate your own:</w:t>
+      </w:r>
+    </w:p>
+    <w:tbl>
+      <w:tblPr>
+        <w:tblStyle w:val="Tabellenraster"/>
+        <w:tblW w:w="0" w:type="auto"/>
+        <w:tblLook w:val="04A0" w:firstRow="1" w:lastRow="0" w:firstColumn="1" w:lastColumn="0" w:noHBand="0" w:noVBand="1"/>
+      </w:tblPr>
+      <w:tblGrid>
+        <w:gridCol w:w="530"/>
+        <w:gridCol w:w="3576"/>
+        <w:gridCol w:w="2142"/>
+        <w:gridCol w:w="1827"/>
+        <w:gridCol w:w="987"/>
+      </w:tblGrid>
+      <w:tr>
+        <w:tc>
+          <w:tcPr>
+            <w:tcW w:w="530" w:type="dxa"/>
+          </w:tcPr>
+          <w:p>
+            <w:pPr>
+              <w:jc w:val="center"/>
+              <w:rPr>
+                <w:lang w:val="en-US"/>
+              </w:rPr>
+            </w:pPr>
+            <w:r>
+              <w:rPr>
+                <w:lang w:val="en-US"/>
+              </w:rPr>
+              <w:t>No.</w:t>
+            </w:r>
+          </w:p>
+        </w:tc>
+        <w:tc>
+          <w:tcPr>
+            <w:tcW w:w="3576" w:type="dxa"/>
+          </w:tcPr>
+          <w:p>
+            <w:pPr>
+              <w:rPr>
+                <w:lang w:val="en-US"/>
+              </w:rPr>
+            </w:pPr>
+            <w:r>
+              <w:rPr>
+                <w:lang w:val="en-US"/>
+              </w:rPr>
+              <w:t>Question</w:t>
+            </w:r>
+          </w:p>
+        </w:tc>
+        <w:tc>
+          <w:tcPr>
+            <w:tcW w:w="2142" w:type="dxa"/>
+          </w:tcPr>
+          <w:p>
+            <w:pPr>
+              <w:rPr>
+                <w:lang w:val="en-US"/>
+              </w:rPr>
+            </w:pPr>
+            <w:r>
+              <w:rPr>
+                <w:lang w:val="en-US"/>
+              </w:rPr>
+              <w:t>Answer 1</w:t>
+            </w:r>
+          </w:p>
+        </w:tc>
+        <w:tc>
+          <w:tcPr>
+            <w:tcW w:w="1827" w:type="dxa"/>
+          </w:tcPr>
+          <w:p>
+            <w:pPr>
+              <w:rPr>
+                <w:lang w:val="en-US"/>
+              </w:rPr>
+            </w:pPr>
+            <w:r>
+              <w:rPr>
+                <w:lang w:val="en-US"/>
+              </w:rPr>
+              <w:t>Answer 2</w:t>
+            </w:r>
+          </w:p>
+        </w:tc>
+        <w:tc>
+          <w:tcPr>
+            <w:tcW w:w="987" w:type="dxa"/>
+          </w:tcPr>
+          <w:p>
+            <w:pPr>
+              <w:jc w:val="center"/>
+              <w:rPr>
+                <w:lang w:val="en-US"/>
+              </w:rPr>
+            </w:pPr>
+            <w:r>
+              <w:rPr>
+                <w:lang w:val="en-US"/>
+              </w:rPr>
+              <w:t>Correct?</w:t>
+            </w:r>
+          </w:p>
+        </w:tc>
+      </w:tr>
+      <w:tr>
+        <w:tc>
+          <w:tcPr>
+            <w:tcW w:w="530" w:type="dxa"/>
+          </w:tcPr>
+          <w:p>
+            <w:pPr>
+              <w:jc w:val="center"/>
+              <w:rPr>
+                <w:lang w:val="en-US"/>
+              </w:rPr>
+            </w:pPr>
+            <w:r>
+              <w:rPr>
+                <w:lang w:val="en-US"/>
+              </w:rPr>
+              <w:t>1</w:t>
+            </w:r>
+          </w:p>
+        </w:tc>
+        <w:tc>
+          <w:tcPr>
+            <w:tcW w:w="3576" w:type="dxa"/>
+          </w:tcPr>
+          <w:p>
+            <w:pPr>
+              <w:rPr>
+                <w:lang w:val="en-US"/>
+              </w:rPr>
+            </w:pPr>
+            <w:r>
+              <w:rPr>
+                <w:lang w:val="en-US"/>
+              </w:rPr>
+              <w:t>Which emperor loved his horse so much that he wanted to make it one of his consuls?</w:t>
+            </w:r>
+          </w:p>
+        </w:tc>
+        <w:tc>
+          <w:tcPr>
+            <w:tcW w:w="2142" w:type="dxa"/>
+          </w:tcPr>
+          <w:p>
+            <w:pPr>
+              <w:rPr>
+                <w:lang w:val="en-US"/>
+              </w:rPr>
+            </w:pPr>
+            <w:r>
+              <w:rPr>
+                <w:lang w:val="en-US"/>
+              </w:rPr>
+              <w:t xml:space="preserve">Gaius </w:t>
+            </w:r>
+            <w:r>
+              <w:rPr>
+                <w:lang w:val="en-US"/>
+              </w:rPr>
+              <w:t>Julius</w:t>
+            </w:r>
+            <w:r>
+              <w:rPr>
+                <w:lang w:val="en-US"/>
+              </w:rPr>
+              <w:t xml:space="preserve"> Caesar</w:t>
+            </w:r>
+          </w:p>
+        </w:tc>
+        <w:tc>
+          <w:tcPr>
+            <w:tcW w:w="1827" w:type="dxa"/>
+          </w:tcPr>
+          <w:p>
+            <w:pPr>
+              <w:rPr>
+                <w:lang w:val="en-US"/>
+              </w:rPr>
+            </w:pPr>
+            <w:r>
+              <w:rPr>
+                <w:lang w:val="en-US"/>
+              </w:rPr>
+              <w:t>Caligula</w:t>
+            </w:r>
+          </w:p>
+        </w:tc>
+        <w:tc>
+          <w:tcPr>
+            <w:tcW w:w="987" w:type="dxa"/>
+          </w:tcPr>
+          <w:p>
+            <w:pPr>
+              <w:jc w:val="center"/>
+              <w:rPr>
+                <w:lang w:val="en-US"/>
+              </w:rPr>
+            </w:pPr>
+            <w:r>
+              <w:rPr>
+                <w:lang w:val="en-US"/>
+              </w:rPr>
+              <w:t>2</w:t>
+            </w:r>
+          </w:p>
+        </w:tc>
+      </w:tr>
+      <w:tr>
+        <w:tc>
+          <w:tcPr>
+            <w:tcW w:w="530" w:type="dxa"/>
+          </w:tcPr>
+          <w:p>
+            <w:pPr>
+              <w:jc w:val="center"/>
+              <w:rPr>
+                <w:lang w:val="en-US"/>
+              </w:rPr>
+            </w:pPr>
+            <w:r>
+              <w:rPr>
+                <w:lang w:val="en-US"/>
+              </w:rPr>
+              <w:t>2</w:t>
+            </w:r>
+          </w:p>
+        </w:tc>
+        <w:tc>
+          <w:tcPr>
+            <w:tcW w:w="3576" w:type="dxa"/>
+          </w:tcPr>
+          <w:p>
+            <w:pPr>
+              <w:rPr>
+                <w:lang w:val="en-US"/>
+              </w:rPr>
+            </w:pPr>
+            <w:r>
+              <w:rPr>
+                <w:lang w:val="en-US"/>
+              </w:rPr>
+              <w:t>Why did wealthy romans always have a feather at their dining table?</w:t>
+            </w:r>
+          </w:p>
+        </w:tc>
+        <w:tc>
+          <w:tcPr>
+            <w:tcW w:w="2142" w:type="dxa"/>
+          </w:tcPr>
+          <w:p>
+            <w:pPr>
+              <w:rPr>
+                <w:lang w:val="en-US"/>
+              </w:rPr>
+            </w:pPr>
+            <w:r>
+              <w:rPr>
+                <w:lang w:val="en-US"/>
+              </w:rPr>
+              <w:t>To throw up</w:t>
+            </w:r>
+          </w:p>
+        </w:tc>
+        <w:tc>
+          <w:tcPr>
+            <w:tcW w:w="1827" w:type="dxa"/>
+          </w:tcPr>
+          <w:p>
+            <w:pPr>
+              <w:rPr>
+                <w:lang w:val="en-US"/>
+              </w:rPr>
+            </w:pPr>
+            <w:r>
+              <w:rPr>
+                <w:lang w:val="en-US"/>
+              </w:rPr>
+              <w:t>To sign contracts</w:t>
+            </w:r>
+          </w:p>
+        </w:tc>
+        <w:tc>
+          <w:tcPr>
+            <w:tcW w:w="987" w:type="dxa"/>
+          </w:tcPr>
+          <w:p>
+            <w:pPr>
+              <w:jc w:val="center"/>
+              <w:rPr>
+                <w:lang w:val="en-US"/>
+              </w:rPr>
+            </w:pPr>
+            <w:r>
+              <w:rPr>
+                <w:lang w:val="en-US"/>
+              </w:rPr>
+              <w:t>1</w:t>
+            </w:r>
+          </w:p>
+        </w:tc>
+      </w:tr>
+      <w:tr>
+        <w:tc>
+          <w:tcPr>
+            <w:tcW w:w="530" w:type="dxa"/>
+          </w:tcPr>
+          <w:p>
+            <w:pPr>
+              <w:jc w:val="center"/>
+              <w:rPr>
+                <w:lang w:val="en-US"/>
+              </w:rPr>
+            </w:pPr>
+            <w:r>
+              <w:rPr>
+                <w:lang w:val="en-US"/>
+              </w:rPr>
+              <w:t>3</w:t>
+            </w:r>
+          </w:p>
+        </w:tc>
+        <w:tc>
+          <w:tcPr>
+            <w:tcW w:w="3576" w:type="dxa"/>
+          </w:tcPr>
+          <w:p>
+            <w:pPr>
+              <w:rPr>
+                <w:lang w:val="en-US"/>
+              </w:rPr>
+            </w:pPr>
+            <w:r>
+              <w:rPr>
+                <w:lang w:val="en-US"/>
+              </w:rPr>
+              <w:t xml:space="preserve">Which law was put in place by Gaius </w:t>
+            </w:r>
+            <w:r>
+              <w:rPr>
+                <w:lang w:val="en-US"/>
+              </w:rPr>
+              <w:t>Julius</w:t>
+            </w:r>
+            <w:r>
+              <w:rPr>
+                <w:lang w:val="en-US"/>
+              </w:rPr>
+              <w:t xml:space="preserve"> Caesar?</w:t>
+            </w:r>
+          </w:p>
+        </w:tc>
+        <w:tc>
+          <w:tcPr>
+            <w:tcW w:w="2142" w:type="dxa"/>
+          </w:tcPr>
+          <w:p>
+            <w:pPr>
+              <w:rPr>
+                <w:lang w:val="en-US"/>
+              </w:rPr>
+            </w:pPr>
+            <w:r>
+              <w:rPr>
+                <w:lang w:val="en-US"/>
+              </w:rPr>
+              <w:t>Prohibition of being taller than him</w:t>
+            </w:r>
+          </w:p>
+        </w:tc>
+        <w:tc>
+          <w:tcPr>
+            <w:tcW w:w="1827" w:type="dxa"/>
+          </w:tcPr>
+          <w:p>
+            <w:pPr>
+              <w:rPr>
+                <w:lang w:val="en-US"/>
+              </w:rPr>
+            </w:pPr>
+            <w:r>
+              <w:rPr>
+                <w:lang w:val="en-US"/>
+              </w:rPr>
+              <w:t>Mandatory military service</w:t>
+            </w:r>
+          </w:p>
+        </w:tc>
+        <w:tc>
+          <w:tcPr>
+            <w:tcW w:w="987" w:type="dxa"/>
+          </w:tcPr>
+          <w:p>
+            <w:pPr>
+              <w:jc w:val="center"/>
+              <w:rPr>
+                <w:lang w:val="en-US"/>
+              </w:rPr>
+            </w:pPr>
+            <w:r>
+              <w:rPr>
+                <w:lang w:val="en-US"/>
+              </w:rPr>
+              <w:t>1</w:t>
+            </w:r>
+          </w:p>
+        </w:tc>
+      </w:tr>
+    </w:tbl>
+    <w:p>
+      <w:pPr>
+        <w:rPr>
+          <w:lang w:val="en-US"/>
+        </w:rPr>
+      </w:pPr>
+    </w:p>
+    <w:p>
+      <w:pPr>
+        <w:rPr>
+          <w:lang w:val="en-US"/>
+        </w:rPr>
+      </w:pPr>
+      <w:r>
+        <w:rPr>
+          <w:lang w:val="en-US"/>
+        </w:rPr>
+        <w:lastRenderedPageBreak/>
+        <w:t>Proceed by clicking “Setup”.</w:t>
+      </w:r>
+    </w:p>
+    <w:p>
+      <w:pPr>
+        <w:rPr>
+          <w:lang w:val="en-US"/>
+        </w:rPr>
+      </w:pPr>
+      <w:r>
+        <w:rPr>
+          <w:lang w:val="en-US"/>
+        </w:rPr>
+        <w:t>In the eighth dialog, you can save your quiz to load and edit later. Replace “</w:t>
+      </w:r>
+      <w:proofErr w:type="spellStart"/>
+      <w:r>
+        <w:rPr>
+          <w:lang w:val="en-US"/>
+        </w:rPr>
+        <w:t>Config.asset</w:t>
+      </w:r>
+      <w:proofErr w:type="spellEnd"/>
+      <w:r>
+        <w:rPr>
+          <w:lang w:val="en-US"/>
+        </w:rPr>
+        <w:t>” with “</w:t>
+      </w:r>
+      <w:proofErr w:type="spellStart"/>
+      <w:r>
+        <w:rPr>
+          <w:lang w:val="en-US"/>
+        </w:rPr>
+        <w:t>MyQuiz.asset</w:t>
+      </w:r>
+      <w:proofErr w:type="spellEnd"/>
+      <w:r>
+        <w:rPr>
+          <w:lang w:val="en-US"/>
+        </w:rPr>
+        <w:t>” and click on “Save Config”. Skip the ninth dialog by clicking “Finish”.</w:t>
+      </w:r>
+    </w:p>
+    <w:p>
+      <w:pPr>
+        <w:rPr>
+          <w:lang w:val="en-US"/>
+        </w:rPr>
+      </w:pPr>
+      <w:r>
+        <w:rPr>
+          <w:lang w:val="en-US"/>
+        </w:rPr>
+        <w:t xml:space="preserve">You can add a simple table by adding a cube. Right-click on the “Button Quiz”-GameObject in the Hierarchy and select “3D Object &gt; Cube”. Move it to </w:t>
+      </w:r>
+      <w:r>
+        <w:rPr>
+          <w:b/>
+          <w:bCs/>
+          <w:lang w:val="en-US"/>
+        </w:rPr>
+        <w:t>(0, 0.</w:t>
+      </w:r>
+      <w:r>
+        <w:rPr>
+          <w:b/>
+          <w:bCs/>
+          <w:lang w:val="en-US"/>
+        </w:rPr>
+        <w:t>48</w:t>
+      </w:r>
+      <w:r>
+        <w:rPr>
+          <w:b/>
+          <w:bCs/>
+          <w:lang w:val="en-US"/>
+        </w:rPr>
+        <w:t>, 0)</w:t>
+      </w:r>
+      <w:r>
+        <w:rPr>
+          <w:lang w:val="en-US"/>
+        </w:rPr>
+        <w:t xml:space="preserve"> and set its “Scale” to </w:t>
+      </w:r>
+      <w:r>
+        <w:rPr>
+          <w:b/>
+          <w:bCs/>
+          <w:lang w:val="en-US"/>
+        </w:rPr>
+        <w:t xml:space="preserve">(1.2, 1.1, </w:t>
+      </w:r>
+      <w:r>
+        <w:rPr>
+          <w:b/>
+          <w:bCs/>
+          <w:lang w:val="en-US"/>
+        </w:rPr>
+        <w:t>0</w:t>
+      </w:r>
+      <w:r>
+        <w:rPr>
+          <w:b/>
+          <w:bCs/>
+          <w:lang w:val="en-US"/>
+        </w:rPr>
+        <w:t>.3)</w:t>
+      </w:r>
+      <w:r>
+        <w:rPr>
+          <w:lang w:val="en-US"/>
+        </w:rPr>
+        <w:t xml:space="preserve">. </w:t>
+      </w:r>
+    </w:p>
+    <w:p>
+      <w:pPr>
+        <w:rPr>
+          <w:lang w:val="en-US"/>
+        </w:rPr>
+      </w:pPr>
+      <w:r>
+        <w:rPr>
+          <w:lang w:val="en-US"/>
+        </w:rPr>
+        <w:t xml:space="preserve">Move the “Button Quiz”-GameObject to the “Position” </w:t>
+      </w:r>
+      <w:r>
+        <w:rPr>
+          <w:b/>
+          <w:bCs/>
+          <w:lang w:val="en-US"/>
+        </w:rPr>
+        <w:t>(1.8, 0, 0)</w:t>
+      </w:r>
+      <w:r>
+        <w:rPr>
+          <w:lang w:val="en-US"/>
+        </w:rPr>
+        <w:t xml:space="preserve"> with a “Rotation” of </w:t>
+      </w:r>
+      <w:r>
+        <w:rPr>
+          <w:b/>
+          <w:bCs/>
+          <w:lang w:val="en-US"/>
+        </w:rPr>
+        <w:t xml:space="preserve"> (0, 90, 0)</w:t>
+      </w:r>
+      <w:r>
+        <w:rPr>
+          <w:lang w:val="en-US"/>
+        </w:rPr>
+        <w:t>.</w:t>
+      </w:r>
+    </w:p>
+    <w:p>
+      <w:pPr>
+        <w:rPr>
+          <w:lang w:val="en-US"/>
+        </w:rPr>
+      </w:pPr>
+      <w:r>
+        <w:rPr>
+          <w:lang w:val="en-US"/>
+        </w:rPr>
+        <w:t>Continue by moving the Questioning Displays a bit up and closer to the wall and the “Quiz Buttons”-GameObject (not all buttons individually!) a bit up so that they’ll sit nicely on the table.</w:t>
+      </w:r>
+    </w:p>
+    <w:p>
+      <w:pPr>
+        <w:pStyle w:val="berschrift2"/>
+        <w:rPr>
+          <w:lang w:val="en-US"/>
+        </w:rPr>
+      </w:pPr>
     </w:p>
     <w:p>
       <w:pPr>
@@ -6957,7 +8184,7 @@
                     </pic:cNvPicPr>
                   </pic:nvPicPr>
                   <pic:blipFill>
-                    <a:blip r:embed="rId20" cstate="print">
+                    <a:blip r:embed="rId22" cstate="print">
                       <a:extLst>
                         <a:ext uri="{28A0092B-C50C-407E-A947-70E740481C1C}">
                           <a14:useLocalDpi xmlns:a14="http://schemas.microsoft.com/office/drawing/2010/main" val="0"/>
@@ -7021,7 +8248,7 @@
         <w:tab/>
         <w:t xml:space="preserve">Tutorial-Video: </w:t>
       </w:r>
-      <w:hyperlink r:id="rId21" w:history="1">
+      <w:hyperlink r:id="rId23" w:history="1">
         <w:r>
           <w:rPr>
             <w:rStyle w:val="Hyperlink"/>
@@ -7120,7 +8347,21 @@
         <w:rPr>
           <w:lang w:val="en-US"/>
         </w:rPr>
-        <w:t xml:space="preserve">(Valve Index, HTC Vive) we need to select the build platform. </w:t>
+        <w:t xml:space="preserve">(Valve Index, HTC </w:t>
+      </w:r>
+      <w:proofErr w:type="spellStart"/>
+      <w:r>
+        <w:rPr>
+          <w:lang w:val="en-US"/>
+        </w:rPr>
+        <w:t>Vive</w:t>
+      </w:r>
+      <w:proofErr w:type="spellEnd"/>
+      <w:r>
+        <w:rPr>
+          <w:lang w:val="en-US"/>
+        </w:rPr>
+        <w:t xml:space="preserve">) we need to select the build platform. </w:t>
       </w:r>
       <w:r>
         <w:rPr>
@@ -7435,6 +8676,7 @@
         </w:rPr>
         <w:t xml:space="preserve">. Simply drag and drop the </w:t>
       </w:r>
+      <w:proofErr w:type="spellStart"/>
       <w:r>
         <w:rPr>
           <w:i/>
@@ -7451,6 +8693,7 @@
         </w:rPr>
         <w:t>.apk</w:t>
       </w:r>
+      <w:proofErr w:type="spellEnd"/>
       <w:r>
         <w:rPr>
           <w:lang w:val="en-US"/>
@@ -7547,41 +8790,6 @@
         </w:rPr>
         <w:t xml:space="preserve"> VR Exhibition!</w:t>
       </w:r>
-    </w:p>
-    <w:p>
-      <w:pPr>
-        <w:rPr>
-          <w:lang w:val="en-US"/>
-        </w:rPr>
-      </w:pPr>
-    </w:p>
-    <w:p>
-      <w:pPr>
-        <w:rPr>
-          <w:lang w:val="en-US"/>
-        </w:rPr>
-      </w:pPr>
-    </w:p>
-    <w:p>
-      <w:pPr>
-        <w:rPr>
-          <w:lang w:val="en-US"/>
-        </w:rPr>
-      </w:pPr>
-    </w:p>
-    <w:p>
-      <w:pPr>
-        <w:rPr>
-          <w:lang w:val="en-US"/>
-        </w:rPr>
-      </w:pPr>
-    </w:p>
-    <w:p>
-      <w:pPr>
-        <w:rPr>
-          <w:lang w:val="en-US"/>
-        </w:rPr>
-      </w:pPr>
     </w:p>
     <w:p>
       <w:pPr>
@@ -7653,7 +8861,7 @@
                     </pic:cNvPicPr>
                   </pic:nvPicPr>
                   <pic:blipFill>
-                    <a:blip r:embed="rId22" cstate="print">
+                    <a:blip r:embed="rId24" cstate="print">
                       <a:extLst>
                         <a:ext uri="{28A0092B-C50C-407E-A947-70E740481C1C}">
                           <a14:useLocalDpi xmlns:a14="http://schemas.microsoft.com/office/drawing/2010/main" val="0"/>
@@ -7686,8 +8894,8 @@
       </w:r>
     </w:p>
     <w:sectPr>
-      <w:headerReference w:type="default" r:id="rId23"/>
-      <w:footerReference w:type="default" r:id="rId24"/>
+      <w:headerReference w:type="default" r:id="rId25"/>
+      <w:footerReference w:type="default" r:id="rId26"/>
       <w:pgSz w:w="11906" w:h="16838"/>
       <w:pgMar w:top="1417" w:right="1417" w:bottom="1134" w:left="1417" w:header="708" w:footer="708" w:gutter="0"/>
       <w:cols w:space="708"/>
@@ -7698,7 +8906,7 @@
 </file>
 
 <file path=word/endnotes.xml><?xml version="1.0" encoding="utf-8"?>
-<w:endnotes xmlns:wpc="http://schemas.microsoft.com/office/word/2010/wordprocessingCanvas" xmlns:cx="http://schemas.microsoft.com/office/drawing/2014/chartex" xmlns:cx1="http://schemas.microsoft.com/office/drawing/2015/9/8/chartex" xmlns:cx2="http://schemas.microsoft.com/office/drawing/2015/10/21/chartex" xmlns:cx3="http://schemas.microsoft.com/office/drawing/2016/5/9/chartex" xmlns:cx4="http://schemas.microsoft.com/office/drawing/2016/5/10/chartex" xmlns:cx5="http://schemas.microsoft.com/office/drawing/2016/5/11/chartex" xmlns:cx6="http://schemas.microsoft.com/office/drawing/2016/5/12/chartex" xmlns:cx7="http://schemas.microsoft.com/office/drawing/2016/5/13/chartex" xmlns:cx8="http://schemas.microsoft.com/office/drawing/2016/5/14/chartex" xmlns:mc="http://schemas.openxmlformats.org/markup-compatibility/2006" xmlns:aink="http://schemas.microsoft.com/office/drawing/2016/ink" xmlns:am3d="http://schemas.microsoft.com/office/drawing/2017/model3d" xmlns:o="urn:schemas-microsoft-com:office:office" xmlns:oel="http://schemas.microsoft.com/office/2019/extlst" xmlns:r="http://schemas.openxmlformats.org/officeDocument/2006/relationships" xmlns:m="http://schemas.openxmlformats.org/officeDocument/2006/math" xmlns:v="urn:schemas-microsoft-com:vml" xmlns:wp14="http://schemas.microsoft.com/office/word/2010/wordprocessingDrawing" xmlns:wp="http://schemas.openxmlformats.org/drawingml/2006/wordprocessingDrawing" xmlns:w10="urn:schemas-microsoft-com:office:word" xmlns:w="http://schemas.openxmlformats.org/wordprocessingml/2006/main" xmlns:w14="http://schemas.microsoft.com/office/word/2010/wordml" xmlns:w15="http://schemas.microsoft.com/office/word/2012/wordml" xmlns:w16cex="http://schemas.microsoft.com/office/word/2018/wordml/cex" xmlns:w16cid="http://schemas.microsoft.com/office/word/2016/wordml/cid" xmlns:w16="http://schemas.microsoft.com/office/word/2018/wordml" xmlns:w16du="http://schemas.microsoft.com/office/word/2023/wordml/word16du" xmlns:w16sdtdh="http://schemas.microsoft.com/office/word/2020/wordml/sdtdatahash" xmlns:w16se="http://schemas.microsoft.com/office/word/2015/wordml/symex" xmlns:wpg="http://schemas.microsoft.com/office/word/2010/wordprocessingGroup" xmlns:wpi="http://schemas.microsoft.com/office/word/2010/wordprocessingInk" xmlns:wne="http://schemas.microsoft.com/office/word/2006/wordml" xmlns:wps="http://schemas.microsoft.com/office/word/2010/wordprocessingShape" mc:Ignorable="w14 w15 w16se w16cid w16 w16cex w16sdtdh wp14">
+<w:endnotes xmlns:wpc="http://schemas.microsoft.com/office/word/2010/wordprocessingCanvas" xmlns:cx="http://schemas.microsoft.com/office/drawing/2014/chartex" xmlns:cx1="http://schemas.microsoft.com/office/drawing/2015/9/8/chartex" xmlns:cx2="http://schemas.microsoft.com/office/drawing/2015/10/21/chartex" xmlns:cx3="http://schemas.microsoft.com/office/drawing/2016/5/9/chartex" xmlns:cx4="http://schemas.microsoft.com/office/drawing/2016/5/10/chartex" xmlns:cx5="http://schemas.microsoft.com/office/drawing/2016/5/11/chartex" xmlns:cx6="http://schemas.microsoft.com/office/drawing/2016/5/12/chartex" xmlns:cx7="http://schemas.microsoft.com/office/drawing/2016/5/13/chartex" xmlns:cx8="http://schemas.microsoft.com/office/drawing/2016/5/14/chartex" xmlns:mc="http://schemas.openxmlformats.org/markup-compatibility/2006" xmlns:aink="http://schemas.microsoft.com/office/drawing/2016/ink" xmlns:am3d="http://schemas.microsoft.com/office/drawing/2017/model3d" xmlns:o="urn:schemas-microsoft-com:office:office" xmlns:oel="http://schemas.microsoft.com/office/2019/extlst" xmlns:r="http://schemas.openxmlformats.org/officeDocument/2006/relationships" xmlns:m="http://schemas.openxmlformats.org/officeDocument/2006/math" xmlns:v="urn:schemas-microsoft-com:vml" xmlns:wp14="http://schemas.microsoft.com/office/word/2010/wordprocessingDrawing" xmlns:wp="http://schemas.openxmlformats.org/drawingml/2006/wordprocessingDrawing" xmlns:w10="urn:schemas-microsoft-com:office:word" xmlns:w="http://schemas.openxmlformats.org/wordprocessingml/2006/main" xmlns:w14="http://schemas.microsoft.com/office/word/2010/wordml" xmlns:w15="http://schemas.microsoft.com/office/word/2012/wordml" xmlns:w16cex="http://schemas.microsoft.com/office/word/2018/wordml/cex" xmlns:w16cid="http://schemas.microsoft.com/office/word/2016/wordml/cid" xmlns:w16="http://schemas.microsoft.com/office/word/2018/wordml" xmlns:w16sdtdh="http://schemas.microsoft.com/office/word/2020/wordml/sdtdatahash" xmlns:w16se="http://schemas.microsoft.com/office/word/2015/wordml/symex" xmlns:wpg="http://schemas.microsoft.com/office/word/2010/wordprocessingGroup" xmlns:wpi="http://schemas.microsoft.com/office/word/2010/wordprocessingInk" xmlns:wne="http://schemas.microsoft.com/office/word/2006/wordml" xmlns:wps="http://schemas.microsoft.com/office/word/2010/wordprocessingShape" mc:Ignorable="w14 w15 w16se w16cid w16 w16cex w16sdtdh wp14">
   <w:endnote w:type="separator" w:id="-1">
     <w:p>
       <w:pPr>
@@ -7723,7 +8931,7 @@
 </file>
 
 <file path=word/footer1.xml><?xml version="1.0" encoding="utf-8"?>
-<w:ftr xmlns:wpc="http://schemas.microsoft.com/office/word/2010/wordprocessingCanvas" xmlns:cx="http://schemas.microsoft.com/office/drawing/2014/chartex" xmlns:cx1="http://schemas.microsoft.com/office/drawing/2015/9/8/chartex" xmlns:cx2="http://schemas.microsoft.com/office/drawing/2015/10/21/chartex" xmlns:cx3="http://schemas.microsoft.com/office/drawing/2016/5/9/chartex" xmlns:cx4="http://schemas.microsoft.com/office/drawing/2016/5/10/chartex" xmlns:cx5="http://schemas.microsoft.com/office/drawing/2016/5/11/chartex" xmlns:cx6="http://schemas.microsoft.com/office/drawing/2016/5/12/chartex" xmlns:cx7="http://schemas.microsoft.com/office/drawing/2016/5/13/chartex" xmlns:cx8="http://schemas.microsoft.com/office/drawing/2016/5/14/chartex" xmlns:mc="http://schemas.openxmlformats.org/markup-compatibility/2006" xmlns:aink="http://schemas.microsoft.com/office/drawing/2016/ink" xmlns:am3d="http://schemas.microsoft.com/office/drawing/2017/model3d" xmlns:o="urn:schemas-microsoft-com:office:office" xmlns:oel="http://schemas.microsoft.com/office/2019/extlst" xmlns:r="http://schemas.openxmlformats.org/officeDocument/2006/relationships" xmlns:m="http://schemas.openxmlformats.org/officeDocument/2006/math" xmlns:v="urn:schemas-microsoft-com:vml" xmlns:wp14="http://schemas.microsoft.com/office/word/2010/wordprocessingDrawing" xmlns:wp="http://schemas.openxmlformats.org/drawingml/2006/wordprocessingDrawing" xmlns:w10="urn:schemas-microsoft-com:office:word" xmlns:w="http://schemas.openxmlformats.org/wordprocessingml/2006/main" xmlns:w14="http://schemas.microsoft.com/office/word/2010/wordml" xmlns:w15="http://schemas.microsoft.com/office/word/2012/wordml" xmlns:w16cex="http://schemas.microsoft.com/office/word/2018/wordml/cex" xmlns:w16cid="http://schemas.microsoft.com/office/word/2016/wordml/cid" xmlns:w16="http://schemas.microsoft.com/office/word/2018/wordml" xmlns:w16du="http://schemas.microsoft.com/office/word/2023/wordml/word16du" xmlns:w16sdtdh="http://schemas.microsoft.com/office/word/2020/wordml/sdtdatahash" xmlns:w16se="http://schemas.microsoft.com/office/word/2015/wordml/symex" xmlns:wpg="http://schemas.microsoft.com/office/word/2010/wordprocessingGroup" xmlns:wpi="http://schemas.microsoft.com/office/word/2010/wordprocessingInk" xmlns:wne="http://schemas.microsoft.com/office/word/2006/wordml" xmlns:wps="http://schemas.microsoft.com/office/word/2010/wordprocessingShape" mc:Ignorable="w14 w15 w16se w16cid w16 w16cex w16sdtdh wp14">
+<w:ftr xmlns:wpc="http://schemas.microsoft.com/office/word/2010/wordprocessingCanvas" xmlns:cx="http://schemas.microsoft.com/office/drawing/2014/chartex" xmlns:cx1="http://schemas.microsoft.com/office/drawing/2015/9/8/chartex" xmlns:cx2="http://schemas.microsoft.com/office/drawing/2015/10/21/chartex" xmlns:cx3="http://schemas.microsoft.com/office/drawing/2016/5/9/chartex" xmlns:cx4="http://schemas.microsoft.com/office/drawing/2016/5/10/chartex" xmlns:cx5="http://schemas.microsoft.com/office/drawing/2016/5/11/chartex" xmlns:cx6="http://schemas.microsoft.com/office/drawing/2016/5/12/chartex" xmlns:cx7="http://schemas.microsoft.com/office/drawing/2016/5/13/chartex" xmlns:cx8="http://schemas.microsoft.com/office/drawing/2016/5/14/chartex" xmlns:mc="http://schemas.openxmlformats.org/markup-compatibility/2006" xmlns:aink="http://schemas.microsoft.com/office/drawing/2016/ink" xmlns:am3d="http://schemas.microsoft.com/office/drawing/2017/model3d" xmlns:o="urn:schemas-microsoft-com:office:office" xmlns:oel="http://schemas.microsoft.com/office/2019/extlst" xmlns:r="http://schemas.openxmlformats.org/officeDocument/2006/relationships" xmlns:m="http://schemas.openxmlformats.org/officeDocument/2006/math" xmlns:v="urn:schemas-microsoft-com:vml" xmlns:wp14="http://schemas.microsoft.com/office/word/2010/wordprocessingDrawing" xmlns:wp="http://schemas.openxmlformats.org/drawingml/2006/wordprocessingDrawing" xmlns:w10="urn:schemas-microsoft-com:office:word" xmlns:w="http://schemas.openxmlformats.org/wordprocessingml/2006/main" xmlns:w14="http://schemas.microsoft.com/office/word/2010/wordml" xmlns:w15="http://schemas.microsoft.com/office/word/2012/wordml" xmlns:w16cex="http://schemas.microsoft.com/office/word/2018/wordml/cex" xmlns:w16cid="http://schemas.microsoft.com/office/word/2016/wordml/cid" xmlns:w16="http://schemas.microsoft.com/office/word/2018/wordml" xmlns:w16sdtdh="http://schemas.microsoft.com/office/word/2020/wordml/sdtdatahash" xmlns:w16se="http://schemas.microsoft.com/office/word/2015/wordml/symex" xmlns:wpg="http://schemas.microsoft.com/office/word/2010/wordprocessingGroup" xmlns:wpi="http://schemas.microsoft.com/office/word/2010/wordprocessingInk" xmlns:wne="http://schemas.microsoft.com/office/word/2006/wordml" xmlns:wps="http://schemas.microsoft.com/office/word/2010/wordprocessingShape" mc:Ignorable="w14 w15 w16se w16cid w16 w16cex w16sdtdh wp14">
   <w:sdt>
     <w:sdtPr>
       <w:id w:val="1244684731"/>
@@ -7765,7 +8973,7 @@
 </file>
 
 <file path=word/footnotes.xml><?xml version="1.0" encoding="utf-8"?>
-<w:footnotes xmlns:wpc="http://schemas.microsoft.com/office/word/2010/wordprocessingCanvas" xmlns:cx="http://schemas.microsoft.com/office/drawing/2014/chartex" xmlns:cx1="http://schemas.microsoft.com/office/drawing/2015/9/8/chartex" xmlns:cx2="http://schemas.microsoft.com/office/drawing/2015/10/21/chartex" xmlns:cx3="http://schemas.microsoft.com/office/drawing/2016/5/9/chartex" xmlns:cx4="http://schemas.microsoft.com/office/drawing/2016/5/10/chartex" xmlns:cx5="http://schemas.microsoft.com/office/drawing/2016/5/11/chartex" xmlns:cx6="http://schemas.microsoft.com/office/drawing/2016/5/12/chartex" xmlns:cx7="http://schemas.microsoft.com/office/drawing/2016/5/13/chartex" xmlns:cx8="http://schemas.microsoft.com/office/drawing/2016/5/14/chartex" xmlns:mc="http://schemas.openxmlformats.org/markup-compatibility/2006" xmlns:aink="http://schemas.microsoft.com/office/drawing/2016/ink" xmlns:am3d="http://schemas.microsoft.com/office/drawing/2017/model3d" xmlns:o="urn:schemas-microsoft-com:office:office" xmlns:oel="http://schemas.microsoft.com/office/2019/extlst" xmlns:r="http://schemas.openxmlformats.org/officeDocument/2006/relationships" xmlns:m="http://schemas.openxmlformats.org/officeDocument/2006/math" xmlns:v="urn:schemas-microsoft-com:vml" xmlns:wp14="http://schemas.microsoft.com/office/word/2010/wordprocessingDrawing" xmlns:wp="http://schemas.openxmlformats.org/drawingml/2006/wordprocessingDrawing" xmlns:w10="urn:schemas-microsoft-com:office:word" xmlns:w="http://schemas.openxmlformats.org/wordprocessingml/2006/main" xmlns:w14="http://schemas.microsoft.com/office/word/2010/wordml" xmlns:w15="http://schemas.microsoft.com/office/word/2012/wordml" xmlns:w16cex="http://schemas.microsoft.com/office/word/2018/wordml/cex" xmlns:w16cid="http://schemas.microsoft.com/office/word/2016/wordml/cid" xmlns:w16="http://schemas.microsoft.com/office/word/2018/wordml" xmlns:w16du="http://schemas.microsoft.com/office/word/2023/wordml/word16du" xmlns:w16sdtdh="http://schemas.microsoft.com/office/word/2020/wordml/sdtdatahash" xmlns:w16se="http://schemas.microsoft.com/office/word/2015/wordml/symex" xmlns:wpg="http://schemas.microsoft.com/office/word/2010/wordprocessingGroup" xmlns:wpi="http://schemas.microsoft.com/office/word/2010/wordprocessingInk" xmlns:wne="http://schemas.microsoft.com/office/word/2006/wordml" xmlns:wps="http://schemas.microsoft.com/office/word/2010/wordprocessingShape" mc:Ignorable="w14 w15 w16se w16cid w16 w16cex w16sdtdh wp14">
+<w:footnotes xmlns:wpc="http://schemas.microsoft.com/office/word/2010/wordprocessingCanvas" xmlns:cx="http://schemas.microsoft.com/office/drawing/2014/chartex" xmlns:cx1="http://schemas.microsoft.com/office/drawing/2015/9/8/chartex" xmlns:cx2="http://schemas.microsoft.com/office/drawing/2015/10/21/chartex" xmlns:cx3="http://schemas.microsoft.com/office/drawing/2016/5/9/chartex" xmlns:cx4="http://schemas.microsoft.com/office/drawing/2016/5/10/chartex" xmlns:cx5="http://schemas.microsoft.com/office/drawing/2016/5/11/chartex" xmlns:cx6="http://schemas.microsoft.com/office/drawing/2016/5/12/chartex" xmlns:cx7="http://schemas.microsoft.com/office/drawing/2016/5/13/chartex" xmlns:cx8="http://schemas.microsoft.com/office/drawing/2016/5/14/chartex" xmlns:mc="http://schemas.openxmlformats.org/markup-compatibility/2006" xmlns:aink="http://schemas.microsoft.com/office/drawing/2016/ink" xmlns:am3d="http://schemas.microsoft.com/office/drawing/2017/model3d" xmlns:o="urn:schemas-microsoft-com:office:office" xmlns:oel="http://schemas.microsoft.com/office/2019/extlst" xmlns:r="http://schemas.openxmlformats.org/officeDocument/2006/relationships" xmlns:m="http://schemas.openxmlformats.org/officeDocument/2006/math" xmlns:v="urn:schemas-microsoft-com:vml" xmlns:wp14="http://schemas.microsoft.com/office/word/2010/wordprocessingDrawing" xmlns:wp="http://schemas.openxmlformats.org/drawingml/2006/wordprocessingDrawing" xmlns:w10="urn:schemas-microsoft-com:office:word" xmlns:w="http://schemas.openxmlformats.org/wordprocessingml/2006/main" xmlns:w14="http://schemas.microsoft.com/office/word/2010/wordml" xmlns:w15="http://schemas.microsoft.com/office/word/2012/wordml" xmlns:w16cex="http://schemas.microsoft.com/office/word/2018/wordml/cex" xmlns:w16cid="http://schemas.microsoft.com/office/word/2016/wordml/cid" xmlns:w16="http://schemas.microsoft.com/office/word/2018/wordml" xmlns:w16sdtdh="http://schemas.microsoft.com/office/word/2020/wordml/sdtdatahash" xmlns:w16se="http://schemas.microsoft.com/office/word/2015/wordml/symex" xmlns:wpg="http://schemas.microsoft.com/office/word/2010/wordprocessingGroup" xmlns:wpi="http://schemas.microsoft.com/office/word/2010/wordprocessingInk" xmlns:wne="http://schemas.microsoft.com/office/word/2006/wordml" xmlns:wps="http://schemas.microsoft.com/office/word/2010/wordprocessingShape" mc:Ignorable="w14 w15 w16se w16cid w16 w16cex w16sdtdh wp14">
   <w:footnote w:type="separator" w:id="-1">
     <w:p>
       <w:pPr>
@@ -7790,7 +8998,7 @@
 </file>
 
 <file path=word/header1.xml><?xml version="1.0" encoding="utf-8"?>
-<w:hdr xmlns:wpc="http://schemas.microsoft.com/office/word/2010/wordprocessingCanvas" xmlns:cx="http://schemas.microsoft.com/office/drawing/2014/chartex" xmlns:cx1="http://schemas.microsoft.com/office/drawing/2015/9/8/chartex" xmlns:cx2="http://schemas.microsoft.com/office/drawing/2015/10/21/chartex" xmlns:cx3="http://schemas.microsoft.com/office/drawing/2016/5/9/chartex" xmlns:cx4="http://schemas.microsoft.com/office/drawing/2016/5/10/chartex" xmlns:cx5="http://schemas.microsoft.com/office/drawing/2016/5/11/chartex" xmlns:cx6="http://schemas.microsoft.com/office/drawing/2016/5/12/chartex" xmlns:cx7="http://schemas.microsoft.com/office/drawing/2016/5/13/chartex" xmlns:cx8="http://schemas.microsoft.com/office/drawing/2016/5/14/chartex" xmlns:mc="http://schemas.openxmlformats.org/markup-compatibility/2006" xmlns:aink="http://schemas.microsoft.com/office/drawing/2016/ink" xmlns:am3d="http://schemas.microsoft.com/office/drawing/2017/model3d" xmlns:o="urn:schemas-microsoft-com:office:office" xmlns:oel="http://schemas.microsoft.com/office/2019/extlst" xmlns:r="http://schemas.openxmlformats.org/officeDocument/2006/relationships" xmlns:m="http://schemas.openxmlformats.org/officeDocument/2006/math" xmlns:v="urn:schemas-microsoft-com:vml" xmlns:wp14="http://schemas.microsoft.com/office/word/2010/wordprocessingDrawing" xmlns:wp="http://schemas.openxmlformats.org/drawingml/2006/wordprocessingDrawing" xmlns:w10="urn:schemas-microsoft-com:office:word" xmlns:w="http://schemas.openxmlformats.org/wordprocessingml/2006/main" xmlns:w14="http://schemas.microsoft.com/office/word/2010/wordml" xmlns:w15="http://schemas.microsoft.com/office/word/2012/wordml" xmlns:w16cex="http://schemas.microsoft.com/office/word/2018/wordml/cex" xmlns:w16cid="http://schemas.microsoft.com/office/word/2016/wordml/cid" xmlns:w16="http://schemas.microsoft.com/office/word/2018/wordml" xmlns:w16du="http://schemas.microsoft.com/office/word/2023/wordml/word16du" xmlns:w16sdtdh="http://schemas.microsoft.com/office/word/2020/wordml/sdtdatahash" xmlns:w16se="http://schemas.microsoft.com/office/word/2015/wordml/symex" xmlns:wpg="http://schemas.microsoft.com/office/word/2010/wordprocessingGroup" xmlns:wpi="http://schemas.microsoft.com/office/word/2010/wordprocessingInk" xmlns:wne="http://schemas.microsoft.com/office/word/2006/wordml" xmlns:wps="http://schemas.microsoft.com/office/word/2010/wordprocessingShape" mc:Ignorable="w14 w15 w16se w16cid w16 w16cex w16sdtdh wp14">
+<w:hdr xmlns:wpc="http://schemas.microsoft.com/office/word/2010/wordprocessingCanvas" xmlns:cx="http://schemas.microsoft.com/office/drawing/2014/chartex" xmlns:cx1="http://schemas.microsoft.com/office/drawing/2015/9/8/chartex" xmlns:cx2="http://schemas.microsoft.com/office/drawing/2015/10/21/chartex" xmlns:cx3="http://schemas.microsoft.com/office/drawing/2016/5/9/chartex" xmlns:cx4="http://schemas.microsoft.com/office/drawing/2016/5/10/chartex" xmlns:cx5="http://schemas.microsoft.com/office/drawing/2016/5/11/chartex" xmlns:cx6="http://schemas.microsoft.com/office/drawing/2016/5/12/chartex" xmlns:cx7="http://schemas.microsoft.com/office/drawing/2016/5/13/chartex" xmlns:cx8="http://schemas.microsoft.com/office/drawing/2016/5/14/chartex" xmlns:mc="http://schemas.openxmlformats.org/markup-compatibility/2006" xmlns:aink="http://schemas.microsoft.com/office/drawing/2016/ink" xmlns:am3d="http://schemas.microsoft.com/office/drawing/2017/model3d" xmlns:o="urn:schemas-microsoft-com:office:office" xmlns:oel="http://schemas.microsoft.com/office/2019/extlst" xmlns:r="http://schemas.openxmlformats.org/officeDocument/2006/relationships" xmlns:m="http://schemas.openxmlformats.org/officeDocument/2006/math" xmlns:v="urn:schemas-microsoft-com:vml" xmlns:wp14="http://schemas.microsoft.com/office/word/2010/wordprocessingDrawing" xmlns:wp="http://schemas.openxmlformats.org/drawingml/2006/wordprocessingDrawing" xmlns:w10="urn:schemas-microsoft-com:office:word" xmlns:w="http://schemas.openxmlformats.org/wordprocessingml/2006/main" xmlns:w14="http://schemas.microsoft.com/office/word/2010/wordml" xmlns:w15="http://schemas.microsoft.com/office/word/2012/wordml" xmlns:w16cex="http://schemas.microsoft.com/office/word/2018/wordml/cex" xmlns:w16cid="http://schemas.microsoft.com/office/word/2016/wordml/cid" xmlns:w16="http://schemas.microsoft.com/office/word/2018/wordml" xmlns:w16sdtdh="http://schemas.microsoft.com/office/word/2020/wordml/sdtdatahash" xmlns:w16se="http://schemas.microsoft.com/office/word/2015/wordml/symex" xmlns:wpg="http://schemas.microsoft.com/office/word/2010/wordprocessingGroup" xmlns:wpi="http://schemas.microsoft.com/office/word/2010/wordprocessingInk" xmlns:wne="http://schemas.microsoft.com/office/word/2006/wordml" xmlns:wps="http://schemas.microsoft.com/office/word/2010/wordprocessingShape" mc:Ignorable="w14 w15 w16se w16cid w16 w16cex w16sdtdh wp14">
   <w:p>
     <w:pPr>
       <w:pStyle w:val="Kopfzeile"/>
@@ -7864,8 +9072,16 @@
       <w:rPr>
         <w:lang w:val="en-US"/>
       </w:rPr>
-      <w:t>Kevin Körner</w:t>
+      <w:t xml:space="preserve">Kevin </w:t>
     </w:r>
+    <w:proofErr w:type="spellStart"/>
+    <w:r>
+      <w:rPr>
+        <w:lang w:val="en-US"/>
+      </w:rPr>
+      <w:t>Körner</w:t>
+    </w:r>
+    <w:proofErr w:type="spellEnd"/>
   </w:p>
   <w:p>
     <w:pPr>
@@ -7891,8 +9107,16 @@
       <w:rPr>
         <w:lang w:val="en-US"/>
       </w:rPr>
-      <w:t>Eva Lanz</w:t>
+      <w:t xml:space="preserve">Eva </w:t>
     </w:r>
+    <w:proofErr w:type="spellStart"/>
+    <w:r>
+      <w:rPr>
+        <w:lang w:val="en-US"/>
+      </w:rPr>
+      <w:t>Lanz</w:t>
+    </w:r>
+    <w:proofErr w:type="spellEnd"/>
   </w:p>
   <w:p>
     <w:pPr>
@@ -7923,7 +9147,7 @@
 </file>
 
 <file path=word/numbering.xml><?xml version="1.0" encoding="utf-8"?>
-<w:numbering xmlns:wpc="http://schemas.microsoft.com/office/word/2010/wordprocessingCanvas" xmlns:cx="http://schemas.microsoft.com/office/drawing/2014/chartex" xmlns:cx1="http://schemas.microsoft.com/office/drawing/2015/9/8/chartex" xmlns:cx2="http://schemas.microsoft.com/office/drawing/2015/10/21/chartex" xmlns:cx3="http://schemas.microsoft.com/office/drawing/2016/5/9/chartex" xmlns:cx4="http://schemas.microsoft.com/office/drawing/2016/5/10/chartex" xmlns:cx5="http://schemas.microsoft.com/office/drawing/2016/5/11/chartex" xmlns:cx6="http://schemas.microsoft.com/office/drawing/2016/5/12/chartex" xmlns:cx7="http://schemas.microsoft.com/office/drawing/2016/5/13/chartex" xmlns:cx8="http://schemas.microsoft.com/office/drawing/2016/5/14/chartex" xmlns:mc="http://schemas.openxmlformats.org/markup-compatibility/2006" xmlns:aink="http://schemas.microsoft.com/office/drawing/2016/ink" xmlns:am3d="http://schemas.microsoft.com/office/drawing/2017/model3d" xmlns:o="urn:schemas-microsoft-com:office:office" xmlns:oel="http://schemas.microsoft.com/office/2019/extlst" xmlns:r="http://schemas.openxmlformats.org/officeDocument/2006/relationships" xmlns:m="http://schemas.openxmlformats.org/officeDocument/2006/math" xmlns:v="urn:schemas-microsoft-com:vml" xmlns:wp14="http://schemas.microsoft.com/office/word/2010/wordprocessingDrawing" xmlns:wp="http://schemas.openxmlformats.org/drawingml/2006/wordprocessingDrawing" xmlns:w10="urn:schemas-microsoft-com:office:word" xmlns:w="http://schemas.openxmlformats.org/wordprocessingml/2006/main" xmlns:w14="http://schemas.microsoft.com/office/word/2010/wordml" xmlns:w15="http://schemas.microsoft.com/office/word/2012/wordml" xmlns:w16cex="http://schemas.microsoft.com/office/word/2018/wordml/cex" xmlns:w16cid="http://schemas.microsoft.com/office/word/2016/wordml/cid" xmlns:w16="http://schemas.microsoft.com/office/word/2018/wordml" xmlns:w16du="http://schemas.microsoft.com/office/word/2023/wordml/word16du" xmlns:w16sdtdh="http://schemas.microsoft.com/office/word/2020/wordml/sdtdatahash" xmlns:w16se="http://schemas.microsoft.com/office/word/2015/wordml/symex" xmlns:wpg="http://schemas.microsoft.com/office/word/2010/wordprocessingGroup" xmlns:wpi="http://schemas.microsoft.com/office/word/2010/wordprocessingInk" xmlns:wne="http://schemas.microsoft.com/office/word/2006/wordml" xmlns:wps="http://schemas.microsoft.com/office/word/2010/wordprocessingShape" mc:Ignorable="w14 w15 w16se w16cid w16 w16cex w16sdtdh wp14">
+<w:numbering xmlns:wpc="http://schemas.microsoft.com/office/word/2010/wordprocessingCanvas" xmlns:cx="http://schemas.microsoft.com/office/drawing/2014/chartex" xmlns:cx1="http://schemas.microsoft.com/office/drawing/2015/9/8/chartex" xmlns:cx2="http://schemas.microsoft.com/office/drawing/2015/10/21/chartex" xmlns:cx3="http://schemas.microsoft.com/office/drawing/2016/5/9/chartex" xmlns:cx4="http://schemas.microsoft.com/office/drawing/2016/5/10/chartex" xmlns:cx5="http://schemas.microsoft.com/office/drawing/2016/5/11/chartex" xmlns:cx6="http://schemas.microsoft.com/office/drawing/2016/5/12/chartex" xmlns:cx7="http://schemas.microsoft.com/office/drawing/2016/5/13/chartex" xmlns:cx8="http://schemas.microsoft.com/office/drawing/2016/5/14/chartex" xmlns:mc="http://schemas.openxmlformats.org/markup-compatibility/2006" xmlns:aink="http://schemas.microsoft.com/office/drawing/2016/ink" xmlns:am3d="http://schemas.microsoft.com/office/drawing/2017/model3d" xmlns:o="urn:schemas-microsoft-com:office:office" xmlns:oel="http://schemas.microsoft.com/office/2019/extlst" xmlns:r="http://schemas.openxmlformats.org/officeDocument/2006/relationships" xmlns:m="http://schemas.openxmlformats.org/officeDocument/2006/math" xmlns:v="urn:schemas-microsoft-com:vml" xmlns:wp14="http://schemas.microsoft.com/office/word/2010/wordprocessingDrawing" xmlns:wp="http://schemas.openxmlformats.org/drawingml/2006/wordprocessingDrawing" xmlns:w10="urn:schemas-microsoft-com:office:word" xmlns:w="http://schemas.openxmlformats.org/wordprocessingml/2006/main" xmlns:w14="http://schemas.microsoft.com/office/word/2010/wordml" xmlns:w15="http://schemas.microsoft.com/office/word/2012/wordml" xmlns:w16cex="http://schemas.microsoft.com/office/word/2018/wordml/cex" xmlns:w16cid="http://schemas.microsoft.com/office/word/2016/wordml/cid" xmlns:w16="http://schemas.microsoft.com/office/word/2018/wordml" xmlns:w16sdtdh="http://schemas.microsoft.com/office/word/2020/wordml/sdtdatahash" xmlns:w16se="http://schemas.microsoft.com/office/word/2015/wordml/symex" xmlns:wpg="http://schemas.microsoft.com/office/word/2010/wordprocessingGroup" xmlns:wpi="http://schemas.microsoft.com/office/word/2010/wordprocessingInk" xmlns:wne="http://schemas.microsoft.com/office/word/2006/wordml" xmlns:wps="http://schemas.microsoft.com/office/word/2010/wordprocessingShape" mc:Ignorable="w14 w15 w16se w16cid w16 w16cex w16sdtdh wp14">
   <w:abstractNum w:abstractNumId="0" w15:restartNumberingAfterBreak="0">
     <w:nsid w:val="130550CE"/>
     <w:multiLevelType w:val="hybridMultilevel"/>
@@ -8037,6 +9261,119 @@
     </w:lvl>
   </w:abstractNum>
   <w:abstractNum w:abstractNumId="1" w15:restartNumberingAfterBreak="0">
+    <w:nsid w:val="240F79B5"/>
+    <w:multiLevelType w:val="hybridMultilevel"/>
+    <w:tmpl w:val="B3B82860"/>
+    <w:lvl w:ilvl="0" w:tplc="04070001">
+      <w:start w:val="1"/>
+      <w:numFmt w:val="bullet"/>
+      <w:lvlText w:val=""/>
+      <w:lvlJc w:val="left"/>
+      <w:pPr>
+        <w:ind w:left="720" w:hanging="360"/>
+      </w:pPr>
+      <w:rPr>
+        <w:rFonts w:ascii="Symbol" w:hAnsi="Symbol" w:hint="default"/>
+      </w:rPr>
+    </w:lvl>
+    <w:lvl w:ilvl="1" w:tplc="04070003" w:tentative="1">
+      <w:start w:val="1"/>
+      <w:numFmt w:val="bullet"/>
+      <w:lvlText w:val="o"/>
+      <w:lvlJc w:val="left"/>
+      <w:pPr>
+        <w:ind w:left="1440" w:hanging="360"/>
+      </w:pPr>
+      <w:rPr>
+        <w:rFonts w:ascii="Courier New" w:hAnsi="Courier New" w:cs="Courier New" w:hint="default"/>
+      </w:rPr>
+    </w:lvl>
+    <w:lvl w:ilvl="2" w:tplc="04070005" w:tentative="1">
+      <w:start w:val="1"/>
+      <w:numFmt w:val="bullet"/>
+      <w:lvlText w:val=""/>
+      <w:lvlJc w:val="left"/>
+      <w:pPr>
+        <w:ind w:left="2160" w:hanging="360"/>
+      </w:pPr>
+      <w:rPr>
+        <w:rFonts w:ascii="Wingdings" w:hAnsi="Wingdings" w:hint="default"/>
+      </w:rPr>
+    </w:lvl>
+    <w:lvl w:ilvl="3" w:tplc="04070001" w:tentative="1">
+      <w:start w:val="1"/>
+      <w:numFmt w:val="bullet"/>
+      <w:lvlText w:val=""/>
+      <w:lvlJc w:val="left"/>
+      <w:pPr>
+        <w:ind w:left="2880" w:hanging="360"/>
+      </w:pPr>
+      <w:rPr>
+        <w:rFonts w:ascii="Symbol" w:hAnsi="Symbol" w:hint="default"/>
+      </w:rPr>
+    </w:lvl>
+    <w:lvl w:ilvl="4" w:tplc="04070003" w:tentative="1">
+      <w:start w:val="1"/>
+      <w:numFmt w:val="bullet"/>
+      <w:lvlText w:val="o"/>
+      <w:lvlJc w:val="left"/>
+      <w:pPr>
+        <w:ind w:left="3600" w:hanging="360"/>
+      </w:pPr>
+      <w:rPr>
+        <w:rFonts w:ascii="Courier New" w:hAnsi="Courier New" w:cs="Courier New" w:hint="default"/>
+      </w:rPr>
+    </w:lvl>
+    <w:lvl w:ilvl="5" w:tplc="04070005" w:tentative="1">
+      <w:start w:val="1"/>
+      <w:numFmt w:val="bullet"/>
+      <w:lvlText w:val=""/>
+      <w:lvlJc w:val="left"/>
+      <w:pPr>
+        <w:ind w:left="4320" w:hanging="360"/>
+      </w:pPr>
+      <w:rPr>
+        <w:rFonts w:ascii="Wingdings" w:hAnsi="Wingdings" w:hint="default"/>
+      </w:rPr>
+    </w:lvl>
+    <w:lvl w:ilvl="6" w:tplc="04070001" w:tentative="1">
+      <w:start w:val="1"/>
+      <w:numFmt w:val="bullet"/>
+      <w:lvlText w:val=""/>
+      <w:lvlJc w:val="left"/>
+      <w:pPr>
+        <w:ind w:left="5040" w:hanging="360"/>
+      </w:pPr>
+      <w:rPr>
+        <w:rFonts w:ascii="Symbol" w:hAnsi="Symbol" w:hint="default"/>
+      </w:rPr>
+    </w:lvl>
+    <w:lvl w:ilvl="7" w:tplc="04070003" w:tentative="1">
+      <w:start w:val="1"/>
+      <w:numFmt w:val="bullet"/>
+      <w:lvlText w:val="o"/>
+      <w:lvlJc w:val="left"/>
+      <w:pPr>
+        <w:ind w:left="5760" w:hanging="360"/>
+      </w:pPr>
+      <w:rPr>
+        <w:rFonts w:ascii="Courier New" w:hAnsi="Courier New" w:cs="Courier New" w:hint="default"/>
+      </w:rPr>
+    </w:lvl>
+    <w:lvl w:ilvl="8" w:tplc="04070005" w:tentative="1">
+      <w:start w:val="1"/>
+      <w:numFmt w:val="bullet"/>
+      <w:lvlText w:val=""/>
+      <w:lvlJc w:val="left"/>
+      <w:pPr>
+        <w:ind w:left="6480" w:hanging="360"/>
+      </w:pPr>
+      <w:rPr>
+        <w:rFonts w:ascii="Wingdings" w:hAnsi="Wingdings" w:hint="default"/>
+      </w:rPr>
+    </w:lvl>
+  </w:abstractNum>
+  <w:abstractNum w:abstractNumId="2" w15:restartNumberingAfterBreak="0">
     <w:nsid w:val="34EC0CD4"/>
     <w:multiLevelType w:val="hybridMultilevel"/>
     <w:tmpl w:val="CB982D02"/>
@@ -8148,7 +9485,7 @@
       </w:rPr>
     </w:lvl>
   </w:abstractNum>
-  <w:abstractNum w:abstractNumId="2" w15:restartNumberingAfterBreak="0">
+  <w:abstractNum w:abstractNumId="3" w15:restartNumberingAfterBreak="0">
     <w:nsid w:val="44037BEF"/>
     <w:multiLevelType w:val="hybridMultilevel"/>
     <w:tmpl w:val="A142CE34"/>
@@ -8260,7 +9597,7 @@
       </w:rPr>
     </w:lvl>
   </w:abstractNum>
-  <w:abstractNum w:abstractNumId="3" w15:restartNumberingAfterBreak="0">
+  <w:abstractNum w:abstractNumId="4" w15:restartNumberingAfterBreak="0">
     <w:nsid w:val="68571853"/>
     <w:multiLevelType w:val="hybridMultilevel"/>
     <w:tmpl w:val="BD28325E"/>
@@ -8374,15 +9711,18 @@
     </w:lvl>
   </w:abstractNum>
   <w:num w:numId="1" w16cid:durableId="148717544">
-    <w:abstractNumId w:val="3"/>
+    <w:abstractNumId w:val="4"/>
   </w:num>
   <w:num w:numId="2" w16cid:durableId="620262391">
     <w:abstractNumId w:val="0"/>
   </w:num>
   <w:num w:numId="3" w16cid:durableId="55394049">
+    <w:abstractNumId w:val="3"/>
+  </w:num>
+  <w:num w:numId="4" w16cid:durableId="996156052">
     <w:abstractNumId w:val="2"/>
   </w:num>
-  <w:num w:numId="4" w16cid:durableId="996156052">
+  <w:num w:numId="5" w16cid:durableId="227346889">
     <w:abstractNumId w:val="1"/>
   </w:num>
 </w:numbering>

</xml_diff>